<commit_message>
update doc and auth
</commit_message>
<xml_diff>
--- a/document/UAT.docx
+++ b/document/UAT.docx
@@ -1,6 +1,6 @@
 
 <file path=word/document.xml><?xml version="1.0" encoding="utf-8"?>
-<w:document xmlns:wpc="http://schemas.microsoft.com/office/word/2010/wordprocessingCanvas" xmlns:cx="http://schemas.microsoft.com/office/drawing/2014/chartex" xmlns:cx1="http://schemas.microsoft.com/office/drawing/2015/9/8/chartex" xmlns:cx2="http://schemas.microsoft.com/office/drawing/2015/10/21/chartex" xmlns:cx3="http://schemas.microsoft.com/office/drawing/2016/5/9/chartex" xmlns:cx4="http://schemas.microsoft.com/office/drawing/2016/5/10/chartex" xmlns:cx5="http://schemas.microsoft.com/office/drawing/2016/5/11/chartex" xmlns:cx6="http://schemas.microsoft.com/office/drawing/2016/5/12/chartex" xmlns:cx7="http://schemas.microsoft.com/office/drawing/2016/5/13/chartex" xmlns:cx8="http://schemas.microsoft.com/office/drawing/2016/5/14/chartex" xmlns:mc="http://schemas.openxmlformats.org/markup-compatibility/2006" xmlns:aink="http://schemas.microsoft.com/office/drawing/2016/ink" xmlns:am3d="http://schemas.microsoft.com/office/drawing/2017/model3d" xmlns:o="urn:schemas-microsoft-com:office:office" xmlns:r="http://schemas.openxmlformats.org/officeDocument/2006/relationships" xmlns:m="http://schemas.openxmlformats.org/officeDocument/2006/math" xmlns:v="urn:schemas-microsoft-com:vml" xmlns:wp14="http://schemas.microsoft.com/office/word/2010/wordprocessingDrawing" xmlns:wp="http://schemas.openxmlformats.org/drawingml/2006/wordprocessingDrawing" xmlns:w10="urn:schemas-microsoft-com:office:word" xmlns:w="http://schemas.openxmlformats.org/wordprocessingml/2006/main" xmlns:w14="http://schemas.microsoft.com/office/word/2010/wordml" xmlns:w15="http://schemas.microsoft.com/office/word/2012/wordml" xmlns:w16cex="http://schemas.microsoft.com/office/word/2018/wordml/cex" xmlns:w16cid="http://schemas.microsoft.com/office/word/2016/wordml/cid" xmlns:w16="http://schemas.microsoft.com/office/word/2018/wordml" xmlns:w16sdtdh="http://schemas.microsoft.com/office/word/2020/wordml/sdtdatahash" xmlns:w16se="http://schemas.microsoft.com/office/word/2015/wordml/symex" xmlns:wpg="http://schemas.microsoft.com/office/word/2010/wordprocessingGroup" xmlns:wpi="http://schemas.microsoft.com/office/word/2010/wordprocessingInk" xmlns:wne="http://schemas.microsoft.com/office/word/2006/wordml" xmlns:wps="http://schemas.microsoft.com/office/word/2010/wordprocessingShape" mc:Ignorable="w14 w15 w16se w16cid w16 w16cex w16sdtdh wp14">
+<w:document xmlns:wpc="http://schemas.microsoft.com/office/word/2010/wordprocessingCanvas" xmlns:cx="http://schemas.microsoft.com/office/drawing/2014/chartex" xmlns:cx1="http://schemas.microsoft.com/office/drawing/2015/9/8/chartex" xmlns:cx2="http://schemas.microsoft.com/office/drawing/2015/10/21/chartex" xmlns:cx3="http://schemas.microsoft.com/office/drawing/2016/5/9/chartex" xmlns:cx4="http://schemas.microsoft.com/office/drawing/2016/5/10/chartex" xmlns:cx5="http://schemas.microsoft.com/office/drawing/2016/5/11/chartex" xmlns:cx6="http://schemas.microsoft.com/office/drawing/2016/5/12/chartex" xmlns:cx7="http://schemas.microsoft.com/office/drawing/2016/5/13/chartex" xmlns:cx8="http://schemas.microsoft.com/office/drawing/2016/5/14/chartex" xmlns:mc="http://schemas.openxmlformats.org/markup-compatibility/2006" xmlns:aink="http://schemas.microsoft.com/office/drawing/2016/ink" xmlns:am3d="http://schemas.microsoft.com/office/drawing/2017/model3d" xmlns:o="urn:schemas-microsoft-com:office:office" xmlns:r="http://schemas.openxmlformats.org/officeDocument/2006/relationships" xmlns:m="http://schemas.openxmlformats.org/officeDocument/2006/math" xmlns:v="urn:schemas-microsoft-com:vml" xmlns:wp14="http://schemas.microsoft.com/office/word/2010/wordprocessingDrawing" xmlns:wp="http://schemas.openxmlformats.org/drawingml/2006/wordprocessingDrawing" xmlns:w10="urn:schemas-microsoft-com:office:word" xmlns:w="http://schemas.openxmlformats.org/wordprocessingml/2006/main" xmlns:w14="http://schemas.microsoft.com/office/word/2010/wordml" xmlns:w15="http://schemas.microsoft.com/office/word/2012/wordml" xmlns:w16cex="http://schemas.microsoft.com/office/word/2018/wordml/cex" xmlns:w16cid="http://schemas.microsoft.com/office/word/2016/wordml/cid" xmlns:w16="http://schemas.microsoft.com/office/word/2018/wordml" xmlns:w16se="http://schemas.microsoft.com/office/word/2015/wordml/symex" xmlns:wpg="http://schemas.microsoft.com/office/word/2010/wordprocessingGroup" xmlns:wpi="http://schemas.microsoft.com/office/word/2010/wordprocessingInk" xmlns:wne="http://schemas.microsoft.com/office/word/2006/wordml" xmlns:wps="http://schemas.microsoft.com/office/word/2010/wordprocessingShape" mc:Ignorable="w14 w15 w16se w16cid w16 w16cex wp14">
   <w:body>
     <w:p>
       <w:pPr>
@@ -67,7 +67,7 @@
                     </pic:cNvPicPr>
                   </pic:nvPicPr>
                   <pic:blipFill>
-                    <a:blip r:embed="rId5" cstate="print">
+                    <a:blip r:embed="rId7" cstate="print">
                       <a:extLst>
                         <a:ext uri="{28A0092B-C50C-407E-A947-70E740481C1C}">
                           <a14:useLocalDpi xmlns:a14="http://schemas.microsoft.com/office/drawing/2010/main" val="0"/>
@@ -280,7 +280,7 @@
               </wp:anchor>
             </w:drawing>
           </mc:Choice>
-          <mc:Fallback>
+          <mc:Fallback xmlns:w16sdtdh="http://schemas.microsoft.com/office/word/2020/wordml/sdtdatahash">
             <w:pict>
               <v:rect w14:anchorId="3B2B8FE2" id="Rectangle 2" o:spid="_x0000_s1026" style="position:absolute;margin-left:0;margin-top:1pt;width:219.5pt;height:3.55pt;z-index:251659264;visibility:visible;mso-wrap-style:square;mso-wrap-distance-left:9pt;mso-wrap-distance-top:0;mso-wrap-distance-right:9pt;mso-wrap-distance-bottom:0;mso-position-horizontal:absolute;mso-position-horizontal-relative:margin;mso-position-vertical:absolute;mso-position-vertical-relative:text;v-text-anchor:middle" o:gfxdata="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" fillcolor="#00b050" stroked="f" strokeweight="1pt">
                 <w10:wrap anchorx="margin"/>
@@ -323,16 +323,42 @@
         <w:t xml:space="preserve"> User Acceptance Test (UAT)</w:t>
       </w:r>
     </w:p>
+    <w:p/>
     <w:p>
       <w:pPr>
-        <w:rPr>
-          <w:sz w:val="56"/>
-          <w:szCs w:val="56"/>
-        </w:rPr>
+        <w:sectPr>
+          <w:headerReference w:type="default" r:id="rId8"/>
+          <w:pgSz w:w="11906" w:h="16838"/>
+          <w:pgMar w:top="1440" w:right="1440" w:bottom="1440" w:left="1440" w:header="708" w:footer="708" w:gutter="0"/>
+          <w:cols w:space="708"/>
+          <w:titlePg/>
+          <w:docGrid w:linePitch="360"/>
+        </w:sectPr>
       </w:pPr>
     </w:p>
     <w:p>
       <w:pPr>
+        <w:jc w:val="center"/>
+        <w:rPr>
+          <w:sz w:val="36"/>
+          <w:szCs w:val="36"/>
+        </w:rPr>
+      </w:pPr>
+      <w:r>
+        <w:rPr>
+          <w:sz w:val="36"/>
+          <w:szCs w:val="36"/>
+        </w:rPr>
+        <w:lastRenderedPageBreak/>
+        <w:t>LEMBAR PENGESAHAN</w:t>
+      </w:r>
+    </w:p>
+    <w:p>
+      <w:pPr>
+        <w:rPr>
+          <w:sz w:val="36"/>
+          <w:szCs w:val="36"/>
+        </w:rPr>
         <w:sectPr>
           <w:pgSz w:w="11906" w:h="16838"/>
           <w:pgMar w:top="1440" w:right="1440" w:bottom="1440" w:left="1440" w:header="708" w:footer="708" w:gutter="0"/>
@@ -341,7 +367,72 @@
         </w:sectPr>
       </w:pPr>
     </w:p>
-    <w:p/>
+    <w:p>
+      <w:pPr>
+        <w:jc w:val="center"/>
+        <w:rPr>
+          <w:sz w:val="36"/>
+          <w:szCs w:val="36"/>
+        </w:rPr>
+      </w:pPr>
+      <w:r>
+        <w:rPr>
+          <w:sz w:val="36"/>
+          <w:szCs w:val="36"/>
+        </w:rPr>
+        <w:lastRenderedPageBreak/>
+        <w:t>KESIMPULAN DAN SARAN</w:t>
+      </w:r>
+    </w:p>
+    <w:p>
+      <w:pPr>
+        <w:pStyle w:val="ListParagraph"/>
+        <w:numPr>
+          <w:ilvl w:val="0"/>
+          <w:numId w:val="9"/>
+        </w:numPr>
+        <w:rPr>
+          <w:sz w:val="24"/>
+          <w:szCs w:val="24"/>
+        </w:rPr>
+      </w:pPr>
+      <w:r>
+        <w:rPr>
+          <w:sz w:val="24"/>
+          <w:szCs w:val="24"/>
+        </w:rPr>
+        <w:t>Kesimpulan</w:t>
+      </w:r>
+    </w:p>
+    <w:p>
+      <w:pPr>
+        <w:pStyle w:val="ListParagraph"/>
+        <w:numPr>
+          <w:ilvl w:val="0"/>
+          <w:numId w:val="9"/>
+        </w:numPr>
+        <w:rPr>
+          <w:sz w:val="24"/>
+          <w:szCs w:val="24"/>
+        </w:rPr>
+      </w:pPr>
+      <w:r>
+        <w:rPr>
+          <w:sz w:val="24"/>
+          <w:szCs w:val="24"/>
+        </w:rPr>
+        <w:t>Saran</w:t>
+      </w:r>
+    </w:p>
+    <w:p>
+      <w:pPr>
+        <w:jc w:val="center"/>
+        <w:rPr>
+          <w:sz w:val="36"/>
+          <w:szCs w:val="36"/>
+        </w:rPr>
+      </w:pPr>
+    </w:p>
     <w:sectPr>
       <w:pgSz w:w="11906" w:h="16838"/>
       <w:pgMar w:top="1440" w:right="1440" w:bottom="1440" w:left="1440" w:header="708" w:footer="708" w:gutter="0"/>
@@ -352,8 +443,217 @@
 </w:document>
 </file>
 
+<file path=word/endnotes.xml><?xml version="1.0" encoding="utf-8"?>
+<w:endnotes xmlns:wpc="http://schemas.microsoft.com/office/word/2010/wordprocessingCanvas" xmlns:cx="http://schemas.microsoft.com/office/drawing/2014/chartex" xmlns:cx1="http://schemas.microsoft.com/office/drawing/2015/9/8/chartex" xmlns:cx2="http://schemas.microsoft.com/office/drawing/2015/10/21/chartex" xmlns:cx3="http://schemas.microsoft.com/office/drawing/2016/5/9/chartex" xmlns:cx4="http://schemas.microsoft.com/office/drawing/2016/5/10/chartex" xmlns:cx5="http://schemas.microsoft.com/office/drawing/2016/5/11/chartex" xmlns:cx6="http://schemas.microsoft.com/office/drawing/2016/5/12/chartex" xmlns:cx7="http://schemas.microsoft.com/office/drawing/2016/5/13/chartex" xmlns:cx8="http://schemas.microsoft.com/office/drawing/2016/5/14/chartex" xmlns:mc="http://schemas.openxmlformats.org/markup-compatibility/2006" xmlns:aink="http://schemas.microsoft.com/office/drawing/2016/ink" xmlns:am3d="http://schemas.microsoft.com/office/drawing/2017/model3d" xmlns:o="urn:schemas-microsoft-com:office:office" xmlns:r="http://schemas.openxmlformats.org/officeDocument/2006/relationships" xmlns:m="http://schemas.openxmlformats.org/officeDocument/2006/math" xmlns:v="urn:schemas-microsoft-com:vml" xmlns:wp14="http://schemas.microsoft.com/office/word/2010/wordprocessingDrawing" xmlns:wp="http://schemas.openxmlformats.org/drawingml/2006/wordprocessingDrawing" xmlns:w10="urn:schemas-microsoft-com:office:word" xmlns:w="http://schemas.openxmlformats.org/wordprocessingml/2006/main" xmlns:w14="http://schemas.microsoft.com/office/word/2010/wordml" xmlns:w15="http://schemas.microsoft.com/office/word/2012/wordml" xmlns:w16cex="http://schemas.microsoft.com/office/word/2018/wordml/cex" xmlns:w16cid="http://schemas.microsoft.com/office/word/2016/wordml/cid" xmlns:w16="http://schemas.microsoft.com/office/word/2018/wordml" xmlns:w16se="http://schemas.microsoft.com/office/word/2015/wordml/symex" xmlns:wpg="http://schemas.microsoft.com/office/word/2010/wordprocessingGroup" xmlns:wpi="http://schemas.microsoft.com/office/word/2010/wordprocessingInk" xmlns:wne="http://schemas.microsoft.com/office/word/2006/wordml" xmlns:wps="http://schemas.microsoft.com/office/word/2010/wordprocessingShape" mc:Ignorable="w14 w15 w16se w16cid w16 w16cex wp14">
+  <w:endnote w:type="separator" w:id="-1">
+    <w:p>
+      <w:pPr>
+        <w:spacing w:after="0" w:line="240" w:lineRule="auto"/>
+      </w:pPr>
+      <w:r>
+        <w:separator/>
+      </w:r>
+    </w:p>
+  </w:endnote>
+  <w:endnote w:type="continuationSeparator" w:id="0">
+    <w:p>
+      <w:pPr>
+        <w:spacing w:after="0" w:line="240" w:lineRule="auto"/>
+      </w:pPr>
+      <w:r>
+        <w:continuationSeparator/>
+      </w:r>
+    </w:p>
+  </w:endnote>
+</w:endnotes>
+</file>
+
+<file path=word/footnotes.xml><?xml version="1.0" encoding="utf-8"?>
+<w:footnotes xmlns:wpc="http://schemas.microsoft.com/office/word/2010/wordprocessingCanvas" xmlns:cx="http://schemas.microsoft.com/office/drawing/2014/chartex" xmlns:cx1="http://schemas.microsoft.com/office/drawing/2015/9/8/chartex" xmlns:cx2="http://schemas.microsoft.com/office/drawing/2015/10/21/chartex" xmlns:cx3="http://schemas.microsoft.com/office/drawing/2016/5/9/chartex" xmlns:cx4="http://schemas.microsoft.com/office/drawing/2016/5/10/chartex" xmlns:cx5="http://schemas.microsoft.com/office/drawing/2016/5/11/chartex" xmlns:cx6="http://schemas.microsoft.com/office/drawing/2016/5/12/chartex" xmlns:cx7="http://schemas.microsoft.com/office/drawing/2016/5/13/chartex" xmlns:cx8="http://schemas.microsoft.com/office/drawing/2016/5/14/chartex" xmlns:mc="http://schemas.openxmlformats.org/markup-compatibility/2006" xmlns:aink="http://schemas.microsoft.com/office/drawing/2016/ink" xmlns:am3d="http://schemas.microsoft.com/office/drawing/2017/model3d" xmlns:o="urn:schemas-microsoft-com:office:office" xmlns:r="http://schemas.openxmlformats.org/officeDocument/2006/relationships" xmlns:m="http://schemas.openxmlformats.org/officeDocument/2006/math" xmlns:v="urn:schemas-microsoft-com:vml" xmlns:wp14="http://schemas.microsoft.com/office/word/2010/wordprocessingDrawing" xmlns:wp="http://schemas.openxmlformats.org/drawingml/2006/wordprocessingDrawing" xmlns:w10="urn:schemas-microsoft-com:office:word" xmlns:w="http://schemas.openxmlformats.org/wordprocessingml/2006/main" xmlns:w14="http://schemas.microsoft.com/office/word/2010/wordml" xmlns:w15="http://schemas.microsoft.com/office/word/2012/wordml" xmlns:w16cex="http://schemas.microsoft.com/office/word/2018/wordml/cex" xmlns:w16cid="http://schemas.microsoft.com/office/word/2016/wordml/cid" xmlns:w16="http://schemas.microsoft.com/office/word/2018/wordml" xmlns:w16se="http://schemas.microsoft.com/office/word/2015/wordml/symex" xmlns:wpg="http://schemas.microsoft.com/office/word/2010/wordprocessingGroup" xmlns:wpi="http://schemas.microsoft.com/office/word/2010/wordprocessingInk" xmlns:wne="http://schemas.microsoft.com/office/word/2006/wordml" xmlns:wps="http://schemas.microsoft.com/office/word/2010/wordprocessingShape" mc:Ignorable="w14 w15 w16se w16cid w16 w16cex wp14">
+  <w:footnote w:type="separator" w:id="-1">
+    <w:p>
+      <w:pPr>
+        <w:spacing w:after="0" w:line="240" w:lineRule="auto"/>
+      </w:pPr>
+      <w:r>
+        <w:separator/>
+      </w:r>
+    </w:p>
+  </w:footnote>
+  <w:footnote w:type="continuationSeparator" w:id="0">
+    <w:p>
+      <w:pPr>
+        <w:spacing w:after="0" w:line="240" w:lineRule="auto"/>
+      </w:pPr>
+      <w:r>
+        <w:continuationSeparator/>
+      </w:r>
+    </w:p>
+  </w:footnote>
+</w:footnotes>
+</file>
+
+<file path=word/header1.xml><?xml version="1.0" encoding="utf-8"?>
+<w:hdr xmlns:wpc="http://schemas.microsoft.com/office/word/2010/wordprocessingCanvas" xmlns:cx="http://schemas.microsoft.com/office/drawing/2014/chartex" xmlns:cx1="http://schemas.microsoft.com/office/drawing/2015/9/8/chartex" xmlns:cx2="http://schemas.microsoft.com/office/drawing/2015/10/21/chartex" xmlns:cx3="http://schemas.microsoft.com/office/drawing/2016/5/9/chartex" xmlns:cx4="http://schemas.microsoft.com/office/drawing/2016/5/10/chartex" xmlns:cx5="http://schemas.microsoft.com/office/drawing/2016/5/11/chartex" xmlns:cx6="http://schemas.microsoft.com/office/drawing/2016/5/12/chartex" xmlns:cx7="http://schemas.microsoft.com/office/drawing/2016/5/13/chartex" xmlns:cx8="http://schemas.microsoft.com/office/drawing/2016/5/14/chartex" xmlns:mc="http://schemas.openxmlformats.org/markup-compatibility/2006" xmlns:aink="http://schemas.microsoft.com/office/drawing/2016/ink" xmlns:am3d="http://schemas.microsoft.com/office/drawing/2017/model3d" xmlns:o="urn:schemas-microsoft-com:office:office" xmlns:r="http://schemas.openxmlformats.org/officeDocument/2006/relationships" xmlns:m="http://schemas.openxmlformats.org/officeDocument/2006/math" xmlns:v="urn:schemas-microsoft-com:vml" xmlns:wp14="http://schemas.microsoft.com/office/word/2010/wordprocessingDrawing" xmlns:wp="http://schemas.openxmlformats.org/drawingml/2006/wordprocessingDrawing" xmlns:w10="urn:schemas-microsoft-com:office:word" xmlns:w="http://schemas.openxmlformats.org/wordprocessingml/2006/main" xmlns:w14="http://schemas.microsoft.com/office/word/2010/wordml" xmlns:w15="http://schemas.microsoft.com/office/word/2012/wordml" xmlns:w16cex="http://schemas.microsoft.com/office/word/2018/wordml/cex" xmlns:w16cid="http://schemas.microsoft.com/office/word/2016/wordml/cid" xmlns:w16="http://schemas.microsoft.com/office/word/2018/wordml" xmlns:w16se="http://schemas.microsoft.com/office/word/2015/wordml/symex" xmlns:wpg="http://schemas.microsoft.com/office/word/2010/wordprocessingGroup" xmlns:wpi="http://schemas.microsoft.com/office/word/2010/wordprocessingInk" xmlns:wne="http://schemas.microsoft.com/office/word/2006/wordml" xmlns:wps="http://schemas.microsoft.com/office/word/2010/wordprocessingShape" mc:Ignorable="w14 w15 w16se w16cid w16 w16cex wp14">
+  <w:tbl>
+    <w:tblPr>
+      <w:tblStyle w:val="TableGrid"/>
+      <w:tblW w:w="0" w:type="auto"/>
+      <w:tblBorders>
+        <w:top w:val="none" w:sz="0" w:space="0" w:color="auto"/>
+        <w:left w:val="none" w:sz="0" w:space="0" w:color="auto"/>
+        <w:right w:val="none" w:sz="0" w:space="0" w:color="auto"/>
+        <w:insideH w:val="none" w:sz="0" w:space="0" w:color="auto"/>
+        <w:insideV w:val="none" w:sz="0" w:space="0" w:color="auto"/>
+      </w:tblBorders>
+      <w:tblLook w:val="04A0" w:firstRow="1" w:lastRow="0" w:firstColumn="1" w:lastColumn="0" w:noHBand="0" w:noVBand="1"/>
+    </w:tblPr>
+    <w:tblGrid>
+      <w:gridCol w:w="1843"/>
+      <w:gridCol w:w="5352"/>
+      <w:gridCol w:w="1821"/>
+    </w:tblGrid>
+    <w:tr>
+      <w:trPr>
+        <w:trHeight w:val="617"/>
+      </w:trPr>
+      <w:tc>
+        <w:tcPr>
+          <w:tcW w:w="1843" w:type="dxa"/>
+        </w:tcPr>
+        <w:p>
+          <w:pPr>
+            <w:pStyle w:val="Header"/>
+            <w:jc w:val="center"/>
+          </w:pPr>
+          <w:r>
+            <w:rPr>
+              <w:b/>
+              <w:bCs/>
+              <w:noProof/>
+              <w:sz w:val="72"/>
+              <w:szCs w:val="72"/>
+            </w:rPr>
+            <w:drawing>
+              <wp:inline distT="0" distB="0" distL="0" distR="0" wp14:anchorId="15E74C34" wp14:editId="656324A1">
+                <wp:extent cx="1033272" cy="339454"/>
+                <wp:effectExtent l="0" t="0" r="0" b="3810"/>
+                <wp:docPr id="3" name="Picture 3"/>
+                <wp:cNvGraphicFramePr>
+                  <a:graphicFrameLocks xmlns:a="http://schemas.openxmlformats.org/drawingml/2006/main" noChangeAspect="1"/>
+                </wp:cNvGraphicFramePr>
+                <a:graphic xmlns:a="http://schemas.openxmlformats.org/drawingml/2006/main">
+                  <a:graphicData uri="http://schemas.openxmlformats.org/drawingml/2006/picture">
+                    <pic:pic xmlns:pic="http://schemas.openxmlformats.org/drawingml/2006/picture">
+                      <pic:nvPicPr>
+                        <pic:cNvPr id="0" name="Picture 1"/>
+                        <pic:cNvPicPr>
+                          <a:picLocks noChangeAspect="1" noChangeArrowheads="1"/>
+                        </pic:cNvPicPr>
+                      </pic:nvPicPr>
+                      <pic:blipFill>
+                        <a:blip r:embed="rId1" cstate="print">
+                          <a:extLst>
+                            <a:ext uri="{28A0092B-C50C-407E-A947-70E740481C1C}">
+                              <a14:useLocalDpi xmlns:a14="http://schemas.microsoft.com/office/drawing/2010/main" val="0"/>
+                            </a:ext>
+                          </a:extLst>
+                        </a:blip>
+                        <a:srcRect/>
+                        <a:stretch>
+                          <a:fillRect/>
+                        </a:stretch>
+                      </pic:blipFill>
+                      <pic:spPr bwMode="auto">
+                        <a:xfrm>
+                          <a:off x="0" y="0"/>
+                          <a:ext cx="1033272" cy="339454"/>
+                        </a:xfrm>
+                        <a:prstGeom prst="rect">
+                          <a:avLst/>
+                        </a:prstGeom>
+                        <a:noFill/>
+                        <a:ln>
+                          <a:noFill/>
+                        </a:ln>
+                      </pic:spPr>
+                    </pic:pic>
+                  </a:graphicData>
+                </a:graphic>
+              </wp:inline>
+            </w:drawing>
+          </w:r>
+        </w:p>
+        <w:p>
+          <w:pPr>
+            <w:pStyle w:val="Header"/>
+            <w:jc w:val="center"/>
+          </w:pPr>
+        </w:p>
+      </w:tc>
+      <w:tc>
+        <w:tcPr>
+          <w:tcW w:w="5352" w:type="dxa"/>
+          <w:vAlign w:val="center"/>
+        </w:tcPr>
+        <w:p>
+          <w:pPr>
+            <w:pStyle w:val="Header"/>
+            <w:jc w:val="center"/>
+            <w:rPr>
+              <w:b/>
+              <w:bCs/>
+            </w:rPr>
+          </w:pPr>
+          <w:r>
+            <w:rPr>
+              <w:b/>
+              <w:bCs/>
+            </w:rPr>
+            <w:t>FORMULIR</w:t>
+          </w:r>
+        </w:p>
+        <w:p>
+          <w:pPr>
+            <w:pStyle w:val="Header"/>
+            <w:jc w:val="center"/>
+          </w:pPr>
+          <w:r>
+            <w:rPr>
+              <w:b/>
+              <w:bCs/>
+            </w:rPr>
+            <w:t>USER ACCEPTANCE TESTING (UAT)</w:t>
+          </w:r>
+        </w:p>
+      </w:tc>
+      <w:tc>
+        <w:tcPr>
+          <w:tcW w:w="1821" w:type="dxa"/>
+        </w:tcPr>
+        <w:p>
+          <w:pPr>
+            <w:pStyle w:val="Header"/>
+          </w:pPr>
+        </w:p>
+      </w:tc>
+    </w:tr>
+  </w:tbl>
+  <w:p>
+    <w:pPr>
+      <w:pStyle w:val="Header"/>
+    </w:pPr>
+  </w:p>
+  <w:p>
+    <w:pPr>
+      <w:pStyle w:val="Header"/>
+    </w:pPr>
+  </w:p>
+</w:hdr>
+</file>
+
 <file path=word/numbering.xml><?xml version="1.0" encoding="utf-8"?>
-<w:numbering xmlns:wpc="http://schemas.microsoft.com/office/word/2010/wordprocessingCanvas" xmlns:cx="http://schemas.microsoft.com/office/drawing/2014/chartex" xmlns:cx1="http://schemas.microsoft.com/office/drawing/2015/9/8/chartex" xmlns:cx2="http://schemas.microsoft.com/office/drawing/2015/10/21/chartex" xmlns:cx3="http://schemas.microsoft.com/office/drawing/2016/5/9/chartex" xmlns:cx4="http://schemas.microsoft.com/office/drawing/2016/5/10/chartex" xmlns:cx5="http://schemas.microsoft.com/office/drawing/2016/5/11/chartex" xmlns:cx6="http://schemas.microsoft.com/office/drawing/2016/5/12/chartex" xmlns:cx7="http://schemas.microsoft.com/office/drawing/2016/5/13/chartex" xmlns:cx8="http://schemas.microsoft.com/office/drawing/2016/5/14/chartex" xmlns:mc="http://schemas.openxmlformats.org/markup-compatibility/2006" xmlns:aink="http://schemas.microsoft.com/office/drawing/2016/ink" xmlns:am3d="http://schemas.microsoft.com/office/drawing/2017/model3d" xmlns:o="urn:schemas-microsoft-com:office:office" xmlns:r="http://schemas.openxmlformats.org/officeDocument/2006/relationships" xmlns:m="http://schemas.openxmlformats.org/officeDocument/2006/math" xmlns:v="urn:schemas-microsoft-com:vml" xmlns:wp14="http://schemas.microsoft.com/office/word/2010/wordprocessingDrawing" xmlns:wp="http://schemas.openxmlformats.org/drawingml/2006/wordprocessingDrawing" xmlns:w10="urn:schemas-microsoft-com:office:word" xmlns:w="http://schemas.openxmlformats.org/wordprocessingml/2006/main" xmlns:w14="http://schemas.microsoft.com/office/word/2010/wordml" xmlns:w15="http://schemas.microsoft.com/office/word/2012/wordml" xmlns:w16cex="http://schemas.microsoft.com/office/word/2018/wordml/cex" xmlns:w16cid="http://schemas.microsoft.com/office/word/2016/wordml/cid" xmlns:w16="http://schemas.microsoft.com/office/word/2018/wordml" xmlns:w16sdtdh="http://schemas.microsoft.com/office/word/2020/wordml/sdtdatahash" xmlns:w16se="http://schemas.microsoft.com/office/word/2015/wordml/symex" xmlns:wpg="http://schemas.microsoft.com/office/word/2010/wordprocessingGroup" xmlns:wpi="http://schemas.microsoft.com/office/word/2010/wordprocessingInk" xmlns:wne="http://schemas.microsoft.com/office/word/2006/wordml" xmlns:wps="http://schemas.microsoft.com/office/word/2010/wordprocessingShape" mc:Ignorable="w14 w15 w16se w16cid w16 w16cex w16sdtdh wp14">
+<w:numbering xmlns:wpc="http://schemas.microsoft.com/office/word/2010/wordprocessingCanvas" xmlns:cx="http://schemas.microsoft.com/office/drawing/2014/chartex" xmlns:cx1="http://schemas.microsoft.com/office/drawing/2015/9/8/chartex" xmlns:cx2="http://schemas.microsoft.com/office/drawing/2015/10/21/chartex" xmlns:cx3="http://schemas.microsoft.com/office/drawing/2016/5/9/chartex" xmlns:cx4="http://schemas.microsoft.com/office/drawing/2016/5/10/chartex" xmlns:cx5="http://schemas.microsoft.com/office/drawing/2016/5/11/chartex" xmlns:cx6="http://schemas.microsoft.com/office/drawing/2016/5/12/chartex" xmlns:cx7="http://schemas.microsoft.com/office/drawing/2016/5/13/chartex" xmlns:cx8="http://schemas.microsoft.com/office/drawing/2016/5/14/chartex" xmlns:mc="http://schemas.openxmlformats.org/markup-compatibility/2006" xmlns:aink="http://schemas.microsoft.com/office/drawing/2016/ink" xmlns:am3d="http://schemas.microsoft.com/office/drawing/2017/model3d" xmlns:o="urn:schemas-microsoft-com:office:office" xmlns:r="http://schemas.openxmlformats.org/officeDocument/2006/relationships" xmlns:m="http://schemas.openxmlformats.org/officeDocument/2006/math" xmlns:v="urn:schemas-microsoft-com:vml" xmlns:wp14="http://schemas.microsoft.com/office/word/2010/wordprocessingDrawing" xmlns:wp="http://schemas.openxmlformats.org/drawingml/2006/wordprocessingDrawing" xmlns:w10="urn:schemas-microsoft-com:office:word" xmlns:w="http://schemas.openxmlformats.org/wordprocessingml/2006/main" xmlns:w14="http://schemas.microsoft.com/office/word/2010/wordml" xmlns:w15="http://schemas.microsoft.com/office/word/2012/wordml" xmlns:w16cex="http://schemas.microsoft.com/office/word/2018/wordml/cex" xmlns:w16cid="http://schemas.microsoft.com/office/word/2016/wordml/cid" xmlns:w16="http://schemas.microsoft.com/office/word/2018/wordml" xmlns:w16se="http://schemas.microsoft.com/office/word/2015/wordml/symex" xmlns:wpg="http://schemas.microsoft.com/office/word/2010/wordprocessingGroup" xmlns:wpi="http://schemas.microsoft.com/office/word/2010/wordprocessingInk" xmlns:wne="http://schemas.microsoft.com/office/word/2006/wordml" xmlns:wps="http://schemas.microsoft.com/office/word/2010/wordprocessingShape" mc:Ignorable="w14 w15 w16se w16cid w16 w16cex wp14">
   <w:abstractNum w:abstractNumId="0" w15:restartNumberingAfterBreak="0">
     <w:nsid w:val="0A1B6C7F"/>
     <w:multiLevelType w:val="hybridMultilevel"/>
@@ -444,6 +744,95 @@
     </w:lvl>
   </w:abstractNum>
   <w:abstractNum w:abstractNumId="1" w15:restartNumberingAfterBreak="0">
+    <w:nsid w:val="2A1068F6"/>
+    <w:multiLevelType w:val="hybridMultilevel"/>
+    <w:tmpl w:val="660075CC"/>
+    <w:lvl w:ilvl="0" w:tplc="0409000F">
+      <w:start w:val="1"/>
+      <w:numFmt w:val="decimal"/>
+      <w:lvlText w:val="%1."/>
+      <w:lvlJc w:val="left"/>
+      <w:pPr>
+        <w:ind w:left="720" w:hanging="360"/>
+      </w:pPr>
+      <w:rPr>
+        <w:rFonts w:hint="default"/>
+      </w:rPr>
+    </w:lvl>
+    <w:lvl w:ilvl="1" w:tplc="04090019" w:tentative="1">
+      <w:start w:val="1"/>
+      <w:numFmt w:val="lowerLetter"/>
+      <w:lvlText w:val="%2."/>
+      <w:lvlJc w:val="left"/>
+      <w:pPr>
+        <w:ind w:left="1440" w:hanging="360"/>
+      </w:pPr>
+    </w:lvl>
+    <w:lvl w:ilvl="2" w:tplc="0409001B" w:tentative="1">
+      <w:start w:val="1"/>
+      <w:numFmt w:val="lowerRoman"/>
+      <w:lvlText w:val="%3."/>
+      <w:lvlJc w:val="right"/>
+      <w:pPr>
+        <w:ind w:left="2160" w:hanging="180"/>
+      </w:pPr>
+    </w:lvl>
+    <w:lvl w:ilvl="3" w:tplc="0409000F" w:tentative="1">
+      <w:start w:val="1"/>
+      <w:numFmt w:val="decimal"/>
+      <w:lvlText w:val="%4."/>
+      <w:lvlJc w:val="left"/>
+      <w:pPr>
+        <w:ind w:left="2880" w:hanging="360"/>
+      </w:pPr>
+    </w:lvl>
+    <w:lvl w:ilvl="4" w:tplc="04090019" w:tentative="1">
+      <w:start w:val="1"/>
+      <w:numFmt w:val="lowerLetter"/>
+      <w:lvlText w:val="%5."/>
+      <w:lvlJc w:val="left"/>
+      <w:pPr>
+        <w:ind w:left="3600" w:hanging="360"/>
+      </w:pPr>
+    </w:lvl>
+    <w:lvl w:ilvl="5" w:tplc="0409001B" w:tentative="1">
+      <w:start w:val="1"/>
+      <w:numFmt w:val="lowerRoman"/>
+      <w:lvlText w:val="%6."/>
+      <w:lvlJc w:val="right"/>
+      <w:pPr>
+        <w:ind w:left="4320" w:hanging="180"/>
+      </w:pPr>
+    </w:lvl>
+    <w:lvl w:ilvl="6" w:tplc="0409000F" w:tentative="1">
+      <w:start w:val="1"/>
+      <w:numFmt w:val="decimal"/>
+      <w:lvlText w:val="%7."/>
+      <w:lvlJc w:val="left"/>
+      <w:pPr>
+        <w:ind w:left="5040" w:hanging="360"/>
+      </w:pPr>
+    </w:lvl>
+    <w:lvl w:ilvl="7" w:tplc="04090019" w:tentative="1">
+      <w:start w:val="1"/>
+      <w:numFmt w:val="lowerLetter"/>
+      <w:lvlText w:val="%8."/>
+      <w:lvlJc w:val="left"/>
+      <w:pPr>
+        <w:ind w:left="5760" w:hanging="360"/>
+      </w:pPr>
+    </w:lvl>
+    <w:lvl w:ilvl="8" w:tplc="0409001B" w:tentative="1">
+      <w:start w:val="1"/>
+      <w:numFmt w:val="lowerRoman"/>
+      <w:lvlText w:val="%9."/>
+      <w:lvlJc w:val="right"/>
+      <w:pPr>
+        <w:ind w:left="6480" w:hanging="180"/>
+      </w:pPr>
+    </w:lvl>
+  </w:abstractNum>
+  <w:abstractNum w:abstractNumId="2" w15:restartNumberingAfterBreak="0">
     <w:nsid w:val="303D622F"/>
     <w:multiLevelType w:val="hybridMultilevel"/>
     <w:tmpl w:val="E1B4734A"/>
@@ -556,7 +945,7 @@
       </w:rPr>
     </w:lvl>
   </w:abstractNum>
-  <w:abstractNum w:abstractNumId="2" w15:restartNumberingAfterBreak="0">
+  <w:abstractNum w:abstractNumId="3" w15:restartNumberingAfterBreak="0">
     <w:nsid w:val="324C3F1E"/>
     <w:multiLevelType w:val="hybridMultilevel"/>
     <w:tmpl w:val="153A9DBE"/>
@@ -645,7 +1034,7 @@
       </w:pPr>
     </w:lvl>
   </w:abstractNum>
-  <w:abstractNum w:abstractNumId="3" w15:restartNumberingAfterBreak="0">
+  <w:abstractNum w:abstractNumId="4" w15:restartNumberingAfterBreak="0">
     <w:nsid w:val="375E4DB3"/>
     <w:multiLevelType w:val="hybridMultilevel"/>
     <w:tmpl w:val="79C01BA0"/>
@@ -734,7 +1123,7 @@
       </w:pPr>
     </w:lvl>
   </w:abstractNum>
-  <w:abstractNum w:abstractNumId="4" w15:restartNumberingAfterBreak="0">
+  <w:abstractNum w:abstractNumId="5" w15:restartNumberingAfterBreak="0">
     <w:nsid w:val="54115327"/>
     <w:multiLevelType w:val="hybridMultilevel"/>
     <w:tmpl w:val="DA14D2C8"/>
@@ -825,7 +1214,7 @@
       </w:pPr>
     </w:lvl>
   </w:abstractNum>
-  <w:abstractNum w:abstractNumId="5" w15:restartNumberingAfterBreak="0">
+  <w:abstractNum w:abstractNumId="6" w15:restartNumberingAfterBreak="0">
     <w:nsid w:val="564B5076"/>
     <w:multiLevelType w:val="hybridMultilevel"/>
     <w:tmpl w:val="A32C4812"/>
@@ -914,7 +1303,7 @@
       </w:pPr>
     </w:lvl>
   </w:abstractNum>
-  <w:abstractNum w:abstractNumId="6" w15:restartNumberingAfterBreak="0">
+  <w:abstractNum w:abstractNumId="7" w15:restartNumberingAfterBreak="0">
     <w:nsid w:val="779B456F"/>
     <w:multiLevelType w:val="hybridMultilevel"/>
     <w:tmpl w:val="C8B44C8E"/>
@@ -1000,7 +1389,7 @@
       </w:pPr>
     </w:lvl>
   </w:abstractNum>
-  <w:abstractNum w:abstractNumId="7" w15:restartNumberingAfterBreak="0">
+  <w:abstractNum w:abstractNumId="8" w15:restartNumberingAfterBreak="0">
     <w:nsid w:val="781C0D4A"/>
     <w:multiLevelType w:val="hybridMultilevel"/>
     <w:tmpl w:val="BCCED6DE"/>
@@ -1090,34 +1479,37 @@
     </w:lvl>
   </w:abstractNum>
   <w:num w:numId="1">
-    <w:abstractNumId w:val="5"/>
+    <w:abstractNumId w:val="6"/>
   </w:num>
   <w:num w:numId="2">
-    <w:abstractNumId w:val="3"/>
+    <w:abstractNumId w:val="4"/>
   </w:num>
   <w:num w:numId="3">
-    <w:abstractNumId w:val="6"/>
+    <w:abstractNumId w:val="7"/>
   </w:num>
   <w:num w:numId="4">
-    <w:abstractNumId w:val="4"/>
+    <w:abstractNumId w:val="5"/>
   </w:num>
   <w:num w:numId="5">
     <w:abstractNumId w:val="0"/>
   </w:num>
   <w:num w:numId="6">
+    <w:abstractNumId w:val="3"/>
+  </w:num>
+  <w:num w:numId="7">
     <w:abstractNumId w:val="2"/>
   </w:num>
-  <w:num w:numId="7">
+  <w:num w:numId="8">
+    <w:abstractNumId w:val="8"/>
+  </w:num>
+  <w:num w:numId="9">
     <w:abstractNumId w:val="1"/>
-  </w:num>
-  <w:num w:numId="8">
-    <w:abstractNumId w:val="7"/>
   </w:num>
 </w:numbering>
 </file>
 
 <file path=word/styles.xml><?xml version="1.0" encoding="utf-8"?>
-<w:styles xmlns:mc="http://schemas.openxmlformats.org/markup-compatibility/2006" xmlns:r="http://schemas.openxmlformats.org/officeDocument/2006/relationships" xmlns:w="http://schemas.openxmlformats.org/wordprocessingml/2006/main" xmlns:w14="http://schemas.microsoft.com/office/word/2010/wordml" xmlns:w15="http://schemas.microsoft.com/office/word/2012/wordml" xmlns:w16cex="http://schemas.microsoft.com/office/word/2018/wordml/cex" xmlns:w16cid="http://schemas.microsoft.com/office/word/2016/wordml/cid" xmlns:w16="http://schemas.microsoft.com/office/word/2018/wordml" xmlns:w16sdtdh="http://schemas.microsoft.com/office/word/2020/wordml/sdtdatahash" xmlns:w16se="http://schemas.microsoft.com/office/word/2015/wordml/symex" mc:Ignorable="w14 w15 w16se w16cid w16 w16cex w16sdtdh">
+<w:styles xmlns:mc="http://schemas.openxmlformats.org/markup-compatibility/2006" xmlns:r="http://schemas.openxmlformats.org/officeDocument/2006/relationships" xmlns:w="http://schemas.openxmlformats.org/wordprocessingml/2006/main" xmlns:w14="http://schemas.microsoft.com/office/word/2010/wordml" xmlns:w15="http://schemas.microsoft.com/office/word/2012/wordml" xmlns:w16cex="http://schemas.microsoft.com/office/word/2018/wordml/cex" xmlns:w16cid="http://schemas.microsoft.com/office/word/2016/wordml/cid" xmlns:w16="http://schemas.microsoft.com/office/word/2018/wordml" xmlns:w16se="http://schemas.microsoft.com/office/word/2015/wordml/symex" mc:Ignorable="w14 w15 w16se w16cid w16 w16cex">
   <w:docDefaults>
     <w:rPrDefault>
       <w:rPr>
@@ -1622,6 +2014,69 @@
       <w:contextualSpacing/>
     </w:pPr>
   </w:style>
+  <w:style w:type="paragraph" w:styleId="Header">
+    <w:name w:val="header"/>
+    <w:basedOn w:val="Normal"/>
+    <w:link w:val="HeaderChar"/>
+    <w:uiPriority w:val="99"/>
+    <w:unhideWhenUsed/>
+    <w:rsid w:val="001B1060"/>
+    <w:pPr>
+      <w:tabs>
+        <w:tab w:val="center" w:pos="4680"/>
+        <w:tab w:val="right" w:pos="9360"/>
+      </w:tabs>
+      <w:spacing w:after="0" w:line="240" w:lineRule="auto"/>
+    </w:pPr>
+  </w:style>
+  <w:style w:type="character" w:customStyle="1" w:styleId="HeaderChar">
+    <w:name w:val="Header Char"/>
+    <w:basedOn w:val="DefaultParagraphFont"/>
+    <w:link w:val="Header"/>
+    <w:uiPriority w:val="99"/>
+    <w:rsid w:val="001B1060"/>
+  </w:style>
+  <w:style w:type="paragraph" w:styleId="Footer">
+    <w:name w:val="footer"/>
+    <w:basedOn w:val="Normal"/>
+    <w:link w:val="FooterChar"/>
+    <w:uiPriority w:val="99"/>
+    <w:unhideWhenUsed/>
+    <w:rsid w:val="001B1060"/>
+    <w:pPr>
+      <w:tabs>
+        <w:tab w:val="center" w:pos="4680"/>
+        <w:tab w:val="right" w:pos="9360"/>
+      </w:tabs>
+      <w:spacing w:after="0" w:line="240" w:lineRule="auto"/>
+    </w:pPr>
+  </w:style>
+  <w:style w:type="character" w:customStyle="1" w:styleId="FooterChar">
+    <w:name w:val="Footer Char"/>
+    <w:basedOn w:val="DefaultParagraphFont"/>
+    <w:link w:val="Footer"/>
+    <w:uiPriority w:val="99"/>
+    <w:rsid w:val="001B1060"/>
+  </w:style>
+  <w:style w:type="table" w:styleId="TableGrid">
+    <w:name w:val="Table Grid"/>
+    <w:basedOn w:val="TableNormal"/>
+    <w:uiPriority w:val="39"/>
+    <w:rsid w:val="001B1060"/>
+    <w:pPr>
+      <w:spacing w:after="0" w:line="240" w:lineRule="auto"/>
+    </w:pPr>
+    <w:tblPr>
+      <w:tblBorders>
+        <w:top w:val="single" w:sz="4" w:space="0" w:color="auto"/>
+        <w:left w:val="single" w:sz="4" w:space="0" w:color="auto"/>
+        <w:bottom w:val="single" w:sz="4" w:space="0" w:color="auto"/>
+        <w:right w:val="single" w:sz="4" w:space="0" w:color="auto"/>
+        <w:insideH w:val="single" w:sz="4" w:space="0" w:color="auto"/>
+        <w:insideV w:val="single" w:sz="4" w:space="0" w:color="auto"/>
+      </w:tblBorders>
+    </w:tblPr>
+  </w:style>
 </w:styles>
 </file>
 

</xml_diff>

<commit_message>
update doc dan sidebar
</commit_message>
<xml_diff>
--- a/document/UAT.docx
+++ b/document/UAT.docx
@@ -1,6 +1,6 @@
 
 <file path=word/document.xml><?xml version="1.0" encoding="utf-8"?>
-<w:document xmlns:wpc="http://schemas.microsoft.com/office/word/2010/wordprocessingCanvas" xmlns:cx="http://schemas.microsoft.com/office/drawing/2014/chartex" xmlns:cx1="http://schemas.microsoft.com/office/drawing/2015/9/8/chartex" xmlns:cx2="http://schemas.microsoft.com/office/drawing/2015/10/21/chartex" xmlns:cx3="http://schemas.microsoft.com/office/drawing/2016/5/9/chartex" xmlns:cx4="http://schemas.microsoft.com/office/drawing/2016/5/10/chartex" xmlns:cx5="http://schemas.microsoft.com/office/drawing/2016/5/11/chartex" xmlns:cx6="http://schemas.microsoft.com/office/drawing/2016/5/12/chartex" xmlns:cx7="http://schemas.microsoft.com/office/drawing/2016/5/13/chartex" xmlns:cx8="http://schemas.microsoft.com/office/drawing/2016/5/14/chartex" xmlns:mc="http://schemas.openxmlformats.org/markup-compatibility/2006" xmlns:aink="http://schemas.microsoft.com/office/drawing/2016/ink" xmlns:am3d="http://schemas.microsoft.com/office/drawing/2017/model3d" xmlns:o="urn:schemas-microsoft-com:office:office" xmlns:r="http://schemas.openxmlformats.org/officeDocument/2006/relationships" xmlns:m="http://schemas.openxmlformats.org/officeDocument/2006/math" xmlns:v="urn:schemas-microsoft-com:vml" xmlns:wp14="http://schemas.microsoft.com/office/word/2010/wordprocessingDrawing" xmlns:wp="http://schemas.openxmlformats.org/drawingml/2006/wordprocessingDrawing" xmlns:w10="urn:schemas-microsoft-com:office:word" xmlns:w="http://schemas.openxmlformats.org/wordprocessingml/2006/main" xmlns:w14="http://schemas.microsoft.com/office/word/2010/wordml" xmlns:w15="http://schemas.microsoft.com/office/word/2012/wordml" xmlns:w16cex="http://schemas.microsoft.com/office/word/2018/wordml/cex" xmlns:w16cid="http://schemas.microsoft.com/office/word/2016/wordml/cid" xmlns:w16="http://schemas.microsoft.com/office/word/2018/wordml" xmlns:w16se="http://schemas.microsoft.com/office/word/2015/wordml/symex" xmlns:wpg="http://schemas.microsoft.com/office/word/2010/wordprocessingGroup" xmlns:wpi="http://schemas.microsoft.com/office/word/2010/wordprocessingInk" xmlns:wne="http://schemas.microsoft.com/office/word/2006/wordml" xmlns:wps="http://schemas.microsoft.com/office/word/2010/wordprocessingShape" mc:Ignorable="w14 w15 w16se w16cid w16 w16cex wp14">
+<w:document xmlns:wpc="http://schemas.microsoft.com/office/word/2010/wordprocessingCanvas" xmlns:cx="http://schemas.microsoft.com/office/drawing/2014/chartex" xmlns:cx1="http://schemas.microsoft.com/office/drawing/2015/9/8/chartex" xmlns:cx2="http://schemas.microsoft.com/office/drawing/2015/10/21/chartex" xmlns:cx3="http://schemas.microsoft.com/office/drawing/2016/5/9/chartex" xmlns:cx4="http://schemas.microsoft.com/office/drawing/2016/5/10/chartex" xmlns:cx5="http://schemas.microsoft.com/office/drawing/2016/5/11/chartex" xmlns:cx6="http://schemas.microsoft.com/office/drawing/2016/5/12/chartex" xmlns:cx7="http://schemas.microsoft.com/office/drawing/2016/5/13/chartex" xmlns:cx8="http://schemas.microsoft.com/office/drawing/2016/5/14/chartex" xmlns:mc="http://schemas.openxmlformats.org/markup-compatibility/2006" xmlns:aink="http://schemas.microsoft.com/office/drawing/2016/ink" xmlns:am3d="http://schemas.microsoft.com/office/drawing/2017/model3d" xmlns:o="urn:schemas-microsoft-com:office:office" xmlns:r="http://schemas.openxmlformats.org/officeDocument/2006/relationships" xmlns:m="http://schemas.openxmlformats.org/officeDocument/2006/math" xmlns:v="urn:schemas-microsoft-com:vml" xmlns:wp14="http://schemas.microsoft.com/office/word/2010/wordprocessingDrawing" xmlns:wp="http://schemas.openxmlformats.org/drawingml/2006/wordprocessingDrawing" xmlns:w10="urn:schemas-microsoft-com:office:word" xmlns:w="http://schemas.openxmlformats.org/wordprocessingml/2006/main" xmlns:w14="http://schemas.microsoft.com/office/word/2010/wordml" xmlns:w15="http://schemas.microsoft.com/office/word/2012/wordml" xmlns:w16cex="http://schemas.microsoft.com/office/word/2018/wordml/cex" xmlns:w16cid="http://schemas.microsoft.com/office/word/2016/wordml/cid" xmlns:w16="http://schemas.microsoft.com/office/word/2018/wordml" xmlns:w16sdtdh="http://schemas.microsoft.com/office/word/2020/wordml/sdtdatahash" xmlns:w16se="http://schemas.microsoft.com/office/word/2015/wordml/symex" xmlns:wpg="http://schemas.microsoft.com/office/word/2010/wordprocessingGroup" xmlns:wpi="http://schemas.microsoft.com/office/word/2010/wordprocessingInk" xmlns:wne="http://schemas.microsoft.com/office/word/2006/wordml" xmlns:wps="http://schemas.microsoft.com/office/word/2010/wordprocessingShape" mc:Ignorable="w14 w15 w16se w16cid w16 w16cex w16sdtdh wp14">
   <w:body>
     <w:p>
       <w:pPr>
@@ -280,7 +280,7 @@
               </wp:anchor>
             </w:drawing>
           </mc:Choice>
-          <mc:Fallback xmlns:w16sdtdh="http://schemas.microsoft.com/office/word/2020/wordml/sdtdatahash">
+          <mc:Fallback>
             <w:pict>
               <v:rect w14:anchorId="3B2B8FE2" id="Rectangle 2" o:spid="_x0000_s1026" style="position:absolute;margin-left:0;margin-top:1pt;width:219.5pt;height:3.55pt;z-index:251659264;visibility:visible;mso-wrap-style:square;mso-wrap-distance-left:9pt;mso-wrap-distance-top:0;mso-wrap-distance-right:9pt;mso-wrap-distance-bottom:0;mso-position-horizontal:absolute;mso-position-horizontal-relative:margin;mso-position-vertical:absolute;mso-position-vertical-relative:text;v-text-anchor:middle" o:gfxdata="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" fillcolor="#00b050" stroked="f" strokeweight="1pt">
                 <w10:wrap anchorx="margin"/>
@@ -320,7 +320,21 @@
           <w:sz w:val="56"/>
           <w:szCs w:val="56"/>
         </w:rPr>
-        <w:t xml:space="preserve"> User Acceptance Test (UAT)</w:t>
+        <w:t xml:space="preserve"> User Acceptance Test</w:t>
+      </w:r>
+      <w:r>
+        <w:rPr>
+          <w:sz w:val="56"/>
+          <w:szCs w:val="56"/>
+        </w:rPr>
+        <w:t>ing</w:t>
+      </w:r>
+      <w:r>
+        <w:rPr>
+          <w:sz w:val="56"/>
+          <w:szCs w:val="56"/>
+        </w:rPr>
+        <w:t xml:space="preserve"> (UAT)</w:t>
       </w:r>
     </w:p>
     <w:p/>
@@ -328,6 +342,7 @@
       <w:pPr>
         <w:sectPr>
           <w:headerReference w:type="default" r:id="rId8"/>
+          <w:footerReference w:type="default" r:id="rId9"/>
           <w:pgSz w:w="11906" w:h="16838"/>
           <w:pgMar w:top="1440" w:right="1440" w:bottom="1440" w:left="1440" w:header="708" w:footer="708" w:gutter="0"/>
           <w:cols w:space="708"/>
@@ -353,19 +368,1382 @@
         <w:t>LEMBAR PENGESAHAN</w:t>
       </w:r>
     </w:p>
+    <w:tbl>
+      <w:tblPr>
+        <w:tblStyle w:val="TableGrid"/>
+        <w:tblW w:w="0" w:type="auto"/>
+        <w:tblLook w:val="04A0" w:firstRow="1" w:lastRow="0" w:firstColumn="1" w:lastColumn="0" w:noHBand="0" w:noVBand="1"/>
+      </w:tblPr>
+      <w:tblGrid>
+        <w:gridCol w:w="3091"/>
+        <w:gridCol w:w="3017"/>
+        <w:gridCol w:w="2908"/>
+      </w:tblGrid>
+      <w:tr>
+        <w:tc>
+          <w:tcPr>
+            <w:tcW w:w="9016" w:type="dxa"/>
+            <w:gridSpan w:val="3"/>
+          </w:tcPr>
+          <w:p>
+            <w:pPr>
+              <w:jc w:val="center"/>
+              <w:rPr>
+                <w:rFonts w:cstheme="minorHAnsi"/>
+                <w:sz w:val="24"/>
+                <w:szCs w:val="24"/>
+              </w:rPr>
+            </w:pPr>
+            <w:proofErr w:type="spellStart"/>
+            <w:r>
+              <w:rPr>
+                <w:rFonts w:cstheme="minorHAnsi"/>
+                <w:sz w:val="24"/>
+                <w:szCs w:val="24"/>
+              </w:rPr>
+              <w:t>Disetujui</w:t>
+            </w:r>
+            <w:proofErr w:type="spellEnd"/>
+            <w:r>
+              <w:rPr>
+                <w:rFonts w:cstheme="minorHAnsi"/>
+                <w:sz w:val="24"/>
+                <w:szCs w:val="24"/>
+              </w:rPr>
+              <w:t xml:space="preserve"> Oleh</w:t>
+            </w:r>
+          </w:p>
+        </w:tc>
+      </w:tr>
+      <w:tr>
+        <w:trPr>
+          <w:trHeight w:val="906"/>
+        </w:trPr>
+        <w:tc>
+          <w:tcPr>
+            <w:tcW w:w="3091" w:type="dxa"/>
+            <w:vAlign w:val="center"/>
+          </w:tcPr>
+          <w:p>
+            <w:pPr>
+              <w:jc w:val="center"/>
+              <w:rPr>
+                <w:rFonts w:cstheme="minorHAnsi"/>
+                <w:sz w:val="24"/>
+                <w:szCs w:val="24"/>
+              </w:rPr>
+            </w:pPr>
+            <w:proofErr w:type="spellStart"/>
+            <w:r>
+              <w:rPr>
+                <w:rFonts w:cstheme="minorHAnsi"/>
+                <w:sz w:val="24"/>
+                <w:szCs w:val="24"/>
+              </w:rPr>
+              <w:t>Pengadministrasi</w:t>
+            </w:r>
+            <w:proofErr w:type="spellEnd"/>
+            <w:r>
+              <w:rPr>
+                <w:rFonts w:cstheme="minorHAnsi"/>
+                <w:sz w:val="24"/>
+                <w:szCs w:val="24"/>
+              </w:rPr>
+              <w:t xml:space="preserve"> </w:t>
+            </w:r>
+            <w:proofErr w:type="spellStart"/>
+            <w:r>
+              <w:rPr>
+                <w:rFonts w:cstheme="minorHAnsi"/>
+                <w:sz w:val="24"/>
+                <w:szCs w:val="24"/>
+              </w:rPr>
+              <w:t>Umum</w:t>
+            </w:r>
+            <w:proofErr w:type="spellEnd"/>
+          </w:p>
+        </w:tc>
+        <w:tc>
+          <w:tcPr>
+            <w:tcW w:w="3017" w:type="dxa"/>
+            <w:vAlign w:val="center"/>
+          </w:tcPr>
+          <w:p>
+            <w:pPr>
+              <w:jc w:val="center"/>
+              <w:rPr>
+                <w:rFonts w:cstheme="minorHAnsi"/>
+                <w:color w:val="333333"/>
+                <w:sz w:val="24"/>
+                <w:szCs w:val="24"/>
+                <w:shd w:val="clear" w:color="auto" w:fill="FFFFFF"/>
+              </w:rPr>
+            </w:pPr>
+            <w:proofErr w:type="spellStart"/>
+            <w:r>
+              <w:rPr>
+                <w:rFonts w:cstheme="minorHAnsi"/>
+                <w:color w:val="333333"/>
+                <w:sz w:val="24"/>
+                <w:szCs w:val="24"/>
+                <w:shd w:val="clear" w:color="auto" w:fill="FFFFFF"/>
+              </w:rPr>
+              <w:t>Kepala</w:t>
+            </w:r>
+            <w:proofErr w:type="spellEnd"/>
+            <w:r>
+              <w:rPr>
+                <w:rFonts w:cstheme="minorHAnsi"/>
+                <w:color w:val="333333"/>
+                <w:sz w:val="24"/>
+                <w:szCs w:val="24"/>
+                <w:shd w:val="clear" w:color="auto" w:fill="FFFFFF"/>
+              </w:rPr>
+              <w:t xml:space="preserve"> </w:t>
+            </w:r>
+            <w:proofErr w:type="spellStart"/>
+            <w:r>
+              <w:rPr>
+                <w:rFonts w:cstheme="minorHAnsi"/>
+                <w:color w:val="333333"/>
+                <w:sz w:val="24"/>
+                <w:szCs w:val="24"/>
+                <w:shd w:val="clear" w:color="auto" w:fill="FFFFFF"/>
+              </w:rPr>
+              <w:t>Subbagian</w:t>
+            </w:r>
+            <w:proofErr w:type="spellEnd"/>
+            <w:r>
+              <w:rPr>
+                <w:rFonts w:cstheme="minorHAnsi"/>
+                <w:color w:val="333333"/>
+                <w:sz w:val="24"/>
+                <w:szCs w:val="24"/>
+                <w:shd w:val="clear" w:color="auto" w:fill="FFFFFF"/>
+              </w:rPr>
+              <w:t xml:space="preserve"> </w:t>
+            </w:r>
+            <w:proofErr w:type="spellStart"/>
+            <w:r>
+              <w:rPr>
+                <w:rFonts w:cstheme="minorHAnsi"/>
+                <w:color w:val="333333"/>
+                <w:sz w:val="24"/>
+                <w:szCs w:val="24"/>
+                <w:shd w:val="clear" w:color="auto" w:fill="FFFFFF"/>
+              </w:rPr>
+              <w:t>Kepegawaian</w:t>
+            </w:r>
+            <w:proofErr w:type="spellEnd"/>
+            <w:r>
+              <w:rPr>
+                <w:rFonts w:cstheme="minorHAnsi"/>
+                <w:color w:val="333333"/>
+                <w:sz w:val="24"/>
+                <w:szCs w:val="24"/>
+                <w:shd w:val="clear" w:color="auto" w:fill="FFFFFF"/>
+              </w:rPr>
+              <w:t xml:space="preserve">, </w:t>
+            </w:r>
+            <w:proofErr w:type="spellStart"/>
+            <w:r>
+              <w:rPr>
+                <w:rFonts w:cstheme="minorHAnsi"/>
+                <w:color w:val="333333"/>
+                <w:sz w:val="24"/>
+                <w:szCs w:val="24"/>
+                <w:shd w:val="clear" w:color="auto" w:fill="FFFFFF"/>
+              </w:rPr>
+              <w:t>Umum</w:t>
+            </w:r>
+            <w:proofErr w:type="spellEnd"/>
+            <w:r>
+              <w:rPr>
+                <w:rFonts w:cstheme="minorHAnsi"/>
+                <w:color w:val="333333"/>
+                <w:sz w:val="24"/>
+                <w:szCs w:val="24"/>
+                <w:shd w:val="clear" w:color="auto" w:fill="FFFFFF"/>
+              </w:rPr>
+              <w:t xml:space="preserve">, Dan </w:t>
+            </w:r>
+            <w:proofErr w:type="spellStart"/>
+            <w:r>
+              <w:rPr>
+                <w:rFonts w:cstheme="minorHAnsi"/>
+                <w:color w:val="333333"/>
+                <w:sz w:val="24"/>
+                <w:szCs w:val="24"/>
+                <w:shd w:val="clear" w:color="auto" w:fill="FFFFFF"/>
+              </w:rPr>
+              <w:t>Kehumasan</w:t>
+            </w:r>
+            <w:proofErr w:type="spellEnd"/>
+          </w:p>
+        </w:tc>
+        <w:tc>
+          <w:tcPr>
+            <w:tcW w:w="2908" w:type="dxa"/>
+            <w:vAlign w:val="center"/>
+          </w:tcPr>
+          <w:p>
+            <w:pPr>
+              <w:jc w:val="center"/>
+              <w:rPr>
+                <w:rFonts w:cstheme="minorHAnsi"/>
+                <w:sz w:val="24"/>
+                <w:szCs w:val="24"/>
+              </w:rPr>
+            </w:pPr>
+            <w:proofErr w:type="spellStart"/>
+            <w:r>
+              <w:rPr>
+                <w:rFonts w:cstheme="minorHAnsi"/>
+                <w:sz w:val="24"/>
+                <w:szCs w:val="24"/>
+              </w:rPr>
+              <w:t>Sekretaris</w:t>
+            </w:r>
+            <w:proofErr w:type="spellEnd"/>
+          </w:p>
+        </w:tc>
+      </w:tr>
+      <w:tr>
+        <w:trPr>
+          <w:trHeight w:val="1698"/>
+        </w:trPr>
+        <w:tc>
+          <w:tcPr>
+            <w:tcW w:w="3091" w:type="dxa"/>
+          </w:tcPr>
+          <w:p>
+            <w:pPr>
+              <w:jc w:val="center"/>
+              <w:rPr>
+                <w:rFonts w:cstheme="minorHAnsi"/>
+                <w:sz w:val="24"/>
+                <w:szCs w:val="24"/>
+              </w:rPr>
+            </w:pPr>
+          </w:p>
+        </w:tc>
+        <w:tc>
+          <w:tcPr>
+            <w:tcW w:w="3017" w:type="dxa"/>
+          </w:tcPr>
+          <w:p>
+            <w:pPr>
+              <w:jc w:val="center"/>
+              <w:rPr>
+                <w:rFonts w:cstheme="minorHAnsi"/>
+                <w:color w:val="333333"/>
+                <w:sz w:val="24"/>
+                <w:szCs w:val="24"/>
+                <w:shd w:val="clear" w:color="auto" w:fill="FFFFFF"/>
+              </w:rPr>
+            </w:pPr>
+          </w:p>
+          <w:p>
+            <w:pPr>
+              <w:jc w:val="center"/>
+              <w:rPr>
+                <w:rFonts w:cstheme="minorHAnsi"/>
+                <w:color w:val="333333"/>
+                <w:sz w:val="24"/>
+                <w:szCs w:val="24"/>
+                <w:shd w:val="clear" w:color="auto" w:fill="FFFFFF"/>
+              </w:rPr>
+            </w:pPr>
+          </w:p>
+          <w:p>
+            <w:pPr>
+              <w:jc w:val="center"/>
+              <w:rPr>
+                <w:rFonts w:cstheme="minorHAnsi"/>
+                <w:color w:val="333333"/>
+                <w:sz w:val="24"/>
+                <w:szCs w:val="24"/>
+                <w:shd w:val="clear" w:color="auto" w:fill="FFFFFF"/>
+              </w:rPr>
+            </w:pPr>
+          </w:p>
+        </w:tc>
+        <w:tc>
+          <w:tcPr>
+            <w:tcW w:w="2908" w:type="dxa"/>
+          </w:tcPr>
+          <w:p>
+            <w:pPr>
+              <w:jc w:val="center"/>
+              <w:rPr>
+                <w:rFonts w:cstheme="minorHAnsi"/>
+                <w:sz w:val="24"/>
+                <w:szCs w:val="24"/>
+              </w:rPr>
+            </w:pPr>
+          </w:p>
+        </w:tc>
+      </w:tr>
+      <w:tr>
+        <w:tc>
+          <w:tcPr>
+            <w:tcW w:w="3091" w:type="dxa"/>
+          </w:tcPr>
+          <w:p>
+            <w:pPr>
+              <w:jc w:val="center"/>
+              <w:rPr>
+                <w:rFonts w:cstheme="minorHAnsi"/>
+                <w:sz w:val="24"/>
+                <w:szCs w:val="24"/>
+              </w:rPr>
+            </w:pPr>
+          </w:p>
+        </w:tc>
+        <w:tc>
+          <w:tcPr>
+            <w:tcW w:w="3017" w:type="dxa"/>
+          </w:tcPr>
+          <w:p>
+            <w:pPr>
+              <w:jc w:val="center"/>
+              <w:rPr>
+                <w:rFonts w:cstheme="minorHAnsi"/>
+                <w:sz w:val="24"/>
+                <w:szCs w:val="24"/>
+                <w:u w:val="single"/>
+              </w:rPr>
+            </w:pPr>
+            <w:proofErr w:type="spellStart"/>
+            <w:r>
+              <w:rPr>
+                <w:rFonts w:cstheme="minorHAnsi"/>
+                <w:sz w:val="24"/>
+                <w:szCs w:val="24"/>
+                <w:u w:val="single"/>
+              </w:rPr>
+              <w:t>Hj.NAI</w:t>
+            </w:r>
+            <w:proofErr w:type="spellEnd"/>
+            <w:r>
+              <w:rPr>
+                <w:rFonts w:cstheme="minorHAnsi"/>
+                <w:sz w:val="24"/>
+                <w:szCs w:val="24"/>
+                <w:u w:val="single"/>
+              </w:rPr>
+              <w:t xml:space="preserve"> SUGIHARTI, S.I.P.</w:t>
+            </w:r>
+          </w:p>
+          <w:p>
+            <w:pPr>
+              <w:jc w:val="center"/>
+              <w:rPr>
+                <w:rFonts w:cstheme="minorHAnsi"/>
+                <w:sz w:val="24"/>
+                <w:szCs w:val="24"/>
+              </w:rPr>
+            </w:pPr>
+            <w:r>
+              <w:rPr>
+                <w:rFonts w:cstheme="minorHAnsi"/>
+                <w:sz w:val="24"/>
+                <w:szCs w:val="24"/>
+              </w:rPr>
+              <w:t>196404151989082001</w:t>
+            </w:r>
+          </w:p>
+        </w:tc>
+        <w:tc>
+          <w:tcPr>
+            <w:tcW w:w="2908" w:type="dxa"/>
+          </w:tcPr>
+          <w:p>
+            <w:pPr>
+              <w:jc w:val="center"/>
+              <w:rPr>
+                <w:rFonts w:cstheme="minorHAnsi"/>
+                <w:sz w:val="24"/>
+                <w:szCs w:val="24"/>
+                <w:u w:val="single"/>
+              </w:rPr>
+            </w:pPr>
+            <w:r>
+              <w:rPr>
+                <w:rFonts w:cstheme="minorHAnsi"/>
+                <w:sz w:val="24"/>
+                <w:szCs w:val="24"/>
+                <w:u w:val="single"/>
+              </w:rPr>
+              <w:t xml:space="preserve">RIKA JATNIKA, </w:t>
+            </w:r>
+            <w:proofErr w:type="spellStart"/>
+            <w:r>
+              <w:rPr>
+                <w:rFonts w:cstheme="minorHAnsi"/>
+                <w:sz w:val="24"/>
+                <w:szCs w:val="24"/>
+                <w:u w:val="single"/>
+              </w:rPr>
+              <w:t>S.Pt</w:t>
+            </w:r>
+            <w:proofErr w:type="spellEnd"/>
+            <w:r>
+              <w:rPr>
+                <w:rFonts w:cstheme="minorHAnsi"/>
+                <w:sz w:val="24"/>
+                <w:szCs w:val="24"/>
+                <w:u w:val="single"/>
+              </w:rPr>
+              <w:t>., M.M.</w:t>
+            </w:r>
+          </w:p>
+          <w:p>
+            <w:pPr>
+              <w:jc w:val="center"/>
+              <w:rPr>
+                <w:rFonts w:cstheme="minorHAnsi"/>
+                <w:sz w:val="24"/>
+                <w:szCs w:val="24"/>
+              </w:rPr>
+            </w:pPr>
+            <w:r>
+              <w:rPr>
+                <w:rFonts w:cstheme="minorHAnsi"/>
+                <w:sz w:val="24"/>
+                <w:szCs w:val="24"/>
+              </w:rPr>
+              <w:t>196904251998031006</w:t>
+            </w:r>
+          </w:p>
+        </w:tc>
+      </w:tr>
+      <w:tr>
+        <w:tc>
+          <w:tcPr>
+            <w:tcW w:w="9016" w:type="dxa"/>
+            <w:gridSpan w:val="3"/>
+          </w:tcPr>
+          <w:p>
+            <w:pPr>
+              <w:jc w:val="center"/>
+              <w:rPr>
+                <w:rFonts w:cstheme="minorHAnsi"/>
+                <w:sz w:val="24"/>
+                <w:szCs w:val="24"/>
+              </w:rPr>
+            </w:pPr>
+            <w:r>
+              <w:rPr>
+                <w:rFonts w:cstheme="minorHAnsi"/>
+                <w:sz w:val="24"/>
+                <w:szCs w:val="24"/>
+              </w:rPr>
+              <w:t>Developer</w:t>
+            </w:r>
+          </w:p>
+        </w:tc>
+      </w:tr>
+      <w:tr>
+        <w:tc>
+          <w:tcPr>
+            <w:tcW w:w="9016" w:type="dxa"/>
+            <w:gridSpan w:val="3"/>
+          </w:tcPr>
+          <w:p>
+            <w:pPr>
+              <w:jc w:val="center"/>
+              <w:rPr>
+                <w:rFonts w:cstheme="minorHAnsi"/>
+                <w:sz w:val="24"/>
+                <w:szCs w:val="24"/>
+              </w:rPr>
+            </w:pPr>
+            <w:r>
+              <w:rPr>
+                <w:rFonts w:cstheme="minorHAnsi"/>
+                <w:sz w:val="24"/>
+                <w:szCs w:val="24"/>
+              </w:rPr>
+              <w:t xml:space="preserve">Ahli </w:t>
+            </w:r>
+            <w:proofErr w:type="spellStart"/>
+            <w:r>
+              <w:rPr>
+                <w:rFonts w:cstheme="minorHAnsi"/>
+                <w:sz w:val="24"/>
+                <w:szCs w:val="24"/>
+              </w:rPr>
+              <w:t>Pertama</w:t>
+            </w:r>
+            <w:proofErr w:type="spellEnd"/>
+            <w:r>
+              <w:rPr>
+                <w:rFonts w:cstheme="minorHAnsi"/>
+                <w:sz w:val="24"/>
+                <w:szCs w:val="24"/>
+              </w:rPr>
+              <w:t xml:space="preserve"> – </w:t>
+            </w:r>
+            <w:proofErr w:type="spellStart"/>
+            <w:r>
+              <w:rPr>
+                <w:rFonts w:cstheme="minorHAnsi"/>
+                <w:sz w:val="24"/>
+                <w:szCs w:val="24"/>
+              </w:rPr>
+              <w:t>Pranata</w:t>
+            </w:r>
+            <w:proofErr w:type="spellEnd"/>
+            <w:r>
+              <w:rPr>
+                <w:rFonts w:cstheme="minorHAnsi"/>
+                <w:sz w:val="24"/>
+                <w:szCs w:val="24"/>
+              </w:rPr>
+              <w:t xml:space="preserve"> </w:t>
+            </w:r>
+            <w:proofErr w:type="spellStart"/>
+            <w:r>
+              <w:rPr>
+                <w:rFonts w:cstheme="minorHAnsi"/>
+                <w:sz w:val="24"/>
+                <w:szCs w:val="24"/>
+              </w:rPr>
+              <w:t>Komputer</w:t>
+            </w:r>
+            <w:proofErr w:type="spellEnd"/>
+          </w:p>
+        </w:tc>
+      </w:tr>
+      <w:tr>
+        <w:trPr>
+          <w:trHeight w:val="1610"/>
+        </w:trPr>
+        <w:tc>
+          <w:tcPr>
+            <w:tcW w:w="9016" w:type="dxa"/>
+            <w:gridSpan w:val="3"/>
+          </w:tcPr>
+          <w:p>
+            <w:pPr>
+              <w:jc w:val="center"/>
+              <w:rPr>
+                <w:rFonts w:cstheme="minorHAnsi"/>
+                <w:sz w:val="24"/>
+                <w:szCs w:val="24"/>
+              </w:rPr>
+            </w:pPr>
+          </w:p>
+        </w:tc>
+      </w:tr>
+      <w:tr>
+        <w:tc>
+          <w:tcPr>
+            <w:tcW w:w="9016" w:type="dxa"/>
+            <w:gridSpan w:val="3"/>
+          </w:tcPr>
+          <w:p>
+            <w:pPr>
+              <w:jc w:val="center"/>
+              <w:rPr>
+                <w:rFonts w:cstheme="minorHAnsi"/>
+                <w:sz w:val="24"/>
+                <w:szCs w:val="24"/>
+              </w:rPr>
+            </w:pPr>
+          </w:p>
+        </w:tc>
+      </w:tr>
+    </w:tbl>
     <w:p>
       <w:pPr>
+        <w:sectPr>
+          <w:footerReference w:type="default" r:id="rId10"/>
+          <w:pgSz w:w="11906" w:h="16838"/>
+          <w:pgMar w:top="1440" w:right="1440" w:bottom="1440" w:left="1440" w:header="708" w:footer="708" w:gutter="0"/>
+          <w:cols w:space="708"/>
+          <w:docGrid w:linePitch="360"/>
+        </w:sectPr>
+      </w:pPr>
+    </w:p>
+    <w:tbl>
+      <w:tblPr>
+        <w:tblStyle w:val="TableGrid"/>
+        <w:tblW w:w="0" w:type="auto"/>
+        <w:tblLook w:val="04A0" w:firstRow="1" w:lastRow="0" w:firstColumn="1" w:lastColumn="0" w:noHBand="0" w:noVBand="1"/>
+      </w:tblPr>
+      <w:tblGrid>
+        <w:gridCol w:w="704"/>
+        <w:gridCol w:w="3260"/>
+        <w:gridCol w:w="2977"/>
+        <w:gridCol w:w="2982"/>
+        <w:gridCol w:w="1838"/>
+        <w:gridCol w:w="2187"/>
+      </w:tblGrid>
+      <w:tr>
+        <w:tc>
+          <w:tcPr>
+            <w:tcW w:w="704" w:type="dxa"/>
+          </w:tcPr>
+          <w:p>
+            <w:pPr>
+              <w:rPr>
+                <w:b/>
+                <w:bCs/>
+                <w:sz w:val="24"/>
+                <w:szCs w:val="24"/>
+              </w:rPr>
+            </w:pPr>
+            <w:r>
+              <w:rPr>
+                <w:b/>
+                <w:bCs/>
+                <w:sz w:val="24"/>
+                <w:szCs w:val="24"/>
+              </w:rPr>
+              <w:lastRenderedPageBreak/>
+              <w:t>No</w:t>
+            </w:r>
+          </w:p>
+        </w:tc>
+        <w:tc>
+          <w:tcPr>
+            <w:tcW w:w="3260" w:type="dxa"/>
+          </w:tcPr>
+          <w:p>
+            <w:pPr>
+              <w:rPr>
+                <w:b/>
+                <w:bCs/>
+                <w:sz w:val="24"/>
+                <w:szCs w:val="24"/>
+              </w:rPr>
+            </w:pPr>
+            <w:r>
+              <w:rPr>
+                <w:b/>
+                <w:bCs/>
+                <w:sz w:val="24"/>
+                <w:szCs w:val="24"/>
+              </w:rPr>
+              <w:t xml:space="preserve">Script Test </w:t>
+            </w:r>
+          </w:p>
+        </w:tc>
+        <w:tc>
+          <w:tcPr>
+            <w:tcW w:w="2977" w:type="dxa"/>
+          </w:tcPr>
+          <w:p>
+            <w:pPr>
+              <w:rPr>
+                <w:b/>
+                <w:bCs/>
+                <w:sz w:val="24"/>
+                <w:szCs w:val="24"/>
+              </w:rPr>
+            </w:pPr>
+            <w:r>
+              <w:rPr>
+                <w:b/>
+                <w:bCs/>
+                <w:sz w:val="24"/>
+                <w:szCs w:val="24"/>
+              </w:rPr>
+              <w:t>Procedure Test</w:t>
+            </w:r>
+          </w:p>
+        </w:tc>
+        <w:tc>
+          <w:tcPr>
+            <w:tcW w:w="2982" w:type="dxa"/>
+          </w:tcPr>
+          <w:p>
+            <w:pPr>
+              <w:rPr>
+                <w:b/>
+                <w:bCs/>
+                <w:sz w:val="24"/>
+                <w:szCs w:val="24"/>
+              </w:rPr>
+            </w:pPr>
+            <w:r>
+              <w:rPr>
+                <w:b/>
+                <w:bCs/>
+                <w:sz w:val="24"/>
+                <w:szCs w:val="24"/>
+              </w:rPr>
+              <w:t>Expected Result</w:t>
+            </w:r>
+          </w:p>
+        </w:tc>
+        <w:tc>
+          <w:tcPr>
+            <w:tcW w:w="1838" w:type="dxa"/>
+          </w:tcPr>
+          <w:p>
+            <w:pPr>
+              <w:rPr>
+                <w:b/>
+                <w:bCs/>
+                <w:sz w:val="24"/>
+                <w:szCs w:val="24"/>
+              </w:rPr>
+            </w:pPr>
+            <w:r>
+              <w:rPr>
+                <w:b/>
+                <w:bCs/>
+                <w:sz w:val="24"/>
+                <w:szCs w:val="24"/>
+              </w:rPr>
+              <w:t>Test Result</w:t>
+            </w:r>
+          </w:p>
+        </w:tc>
+        <w:tc>
+          <w:tcPr>
+            <w:tcW w:w="2187" w:type="dxa"/>
+          </w:tcPr>
+          <w:p>
+            <w:pPr>
+              <w:rPr>
+                <w:b/>
+                <w:bCs/>
+                <w:sz w:val="24"/>
+                <w:szCs w:val="24"/>
+              </w:rPr>
+            </w:pPr>
+            <w:r>
+              <w:rPr>
+                <w:b/>
+                <w:bCs/>
+                <w:sz w:val="24"/>
+                <w:szCs w:val="24"/>
+              </w:rPr>
+              <w:t>Test Explain</w:t>
+            </w:r>
+          </w:p>
+        </w:tc>
+      </w:tr>
+      <w:tr>
+        <w:tc>
+          <w:tcPr>
+            <w:tcW w:w="704" w:type="dxa"/>
+          </w:tcPr>
+          <w:p>
+            <w:pPr>
+              <w:rPr>
+                <w:sz w:val="24"/>
+                <w:szCs w:val="24"/>
+              </w:rPr>
+            </w:pPr>
+            <w:r>
+              <w:rPr>
+                <w:sz w:val="24"/>
+                <w:szCs w:val="24"/>
+              </w:rPr>
+              <w:t>1.</w:t>
+            </w:r>
+          </w:p>
+        </w:tc>
+        <w:tc>
+          <w:tcPr>
+            <w:tcW w:w="3260" w:type="dxa"/>
+          </w:tcPr>
+          <w:p>
+            <w:pPr>
+              <w:rPr>
+                <w:sz w:val="24"/>
+                <w:szCs w:val="24"/>
+              </w:rPr>
+            </w:pPr>
+            <w:r>
+              <w:rPr>
+                <w:sz w:val="24"/>
+                <w:szCs w:val="24"/>
+              </w:rPr>
+              <w:t>Login</w:t>
+            </w:r>
+          </w:p>
+        </w:tc>
+        <w:tc>
+          <w:tcPr>
+            <w:tcW w:w="2977" w:type="dxa"/>
+          </w:tcPr>
+          <w:p>
+            <w:pPr>
+              <w:pStyle w:val="ListParagraph"/>
+              <w:numPr>
+                <w:ilvl w:val="0"/>
+                <w:numId w:val="10"/>
+              </w:numPr>
+              <w:rPr>
+                <w:sz w:val="24"/>
+                <w:szCs w:val="24"/>
+              </w:rPr>
+            </w:pPr>
+            <w:proofErr w:type="spellStart"/>
+            <w:r>
+              <w:rPr>
+                <w:sz w:val="24"/>
+                <w:szCs w:val="24"/>
+              </w:rPr>
+              <w:t>Masuk</w:t>
+            </w:r>
+            <w:proofErr w:type="spellEnd"/>
+            <w:r>
+              <w:rPr>
+                <w:sz w:val="24"/>
+                <w:szCs w:val="24"/>
+              </w:rPr>
+              <w:t xml:space="preserve"> </w:t>
+            </w:r>
+            <w:proofErr w:type="spellStart"/>
+            <w:r>
+              <w:rPr>
+                <w:sz w:val="24"/>
+                <w:szCs w:val="24"/>
+              </w:rPr>
+              <w:t>ke</w:t>
+            </w:r>
+            <w:proofErr w:type="spellEnd"/>
+            <w:r>
+              <w:rPr>
+                <w:sz w:val="24"/>
+                <w:szCs w:val="24"/>
+              </w:rPr>
+              <w:t xml:space="preserve"> </w:t>
+            </w:r>
+            <w:proofErr w:type="spellStart"/>
+            <w:r>
+              <w:rPr>
+                <w:sz w:val="24"/>
+                <w:szCs w:val="24"/>
+              </w:rPr>
+              <w:t>halaman</w:t>
+            </w:r>
+            <w:proofErr w:type="spellEnd"/>
+            <w:r>
+              <w:rPr>
+                <w:sz w:val="24"/>
+                <w:szCs w:val="24"/>
+              </w:rPr>
+              <w:t xml:space="preserve"> </w:t>
+            </w:r>
+            <w:proofErr w:type="spellStart"/>
+            <w:r>
+              <w:rPr>
+                <w:sz w:val="24"/>
+                <w:szCs w:val="24"/>
+              </w:rPr>
+              <w:t>url</w:t>
+            </w:r>
+            <w:proofErr w:type="spellEnd"/>
+            <w:r>
+              <w:rPr>
+                <w:sz w:val="24"/>
+                <w:szCs w:val="24"/>
+              </w:rPr>
+              <w:t xml:space="preserve"> xxx</w:t>
+            </w:r>
+          </w:p>
+          <w:p>
+            <w:pPr>
+              <w:pStyle w:val="ListParagraph"/>
+              <w:numPr>
+                <w:ilvl w:val="0"/>
+                <w:numId w:val="10"/>
+              </w:numPr>
+              <w:rPr>
+                <w:sz w:val="24"/>
+                <w:szCs w:val="24"/>
+              </w:rPr>
+            </w:pPr>
+            <w:r>
+              <w:rPr>
+                <w:sz w:val="24"/>
+                <w:szCs w:val="24"/>
+              </w:rPr>
+              <w:t>Masukkan username</w:t>
+            </w:r>
+          </w:p>
+          <w:p>
+            <w:pPr>
+              <w:pStyle w:val="ListParagraph"/>
+              <w:numPr>
+                <w:ilvl w:val="0"/>
+                <w:numId w:val="10"/>
+              </w:numPr>
+              <w:rPr>
+                <w:sz w:val="24"/>
+                <w:szCs w:val="24"/>
+              </w:rPr>
+            </w:pPr>
+            <w:r>
+              <w:rPr>
+                <w:sz w:val="24"/>
+                <w:szCs w:val="24"/>
+              </w:rPr>
+              <w:t>Masukkan password</w:t>
+            </w:r>
+          </w:p>
+          <w:p>
+            <w:pPr>
+              <w:pStyle w:val="ListParagraph"/>
+              <w:numPr>
+                <w:ilvl w:val="0"/>
+                <w:numId w:val="10"/>
+              </w:numPr>
+              <w:rPr>
+                <w:sz w:val="24"/>
+                <w:szCs w:val="24"/>
+              </w:rPr>
+            </w:pPr>
+            <w:proofErr w:type="spellStart"/>
+            <w:r>
+              <w:rPr>
+                <w:sz w:val="24"/>
+                <w:szCs w:val="24"/>
+              </w:rPr>
+              <w:t>Klik</w:t>
+            </w:r>
+            <w:proofErr w:type="spellEnd"/>
+            <w:r>
+              <w:rPr>
+                <w:sz w:val="24"/>
+                <w:szCs w:val="24"/>
+              </w:rPr>
+              <w:t xml:space="preserve"> </w:t>
+            </w:r>
+            <w:proofErr w:type="spellStart"/>
+            <w:r>
+              <w:rPr>
+                <w:sz w:val="24"/>
+                <w:szCs w:val="24"/>
+              </w:rPr>
+              <w:t>tombol</w:t>
+            </w:r>
+            <w:proofErr w:type="spellEnd"/>
+            <w:r>
+              <w:rPr>
+                <w:sz w:val="24"/>
+                <w:szCs w:val="24"/>
+              </w:rPr>
+              <w:t xml:space="preserve"> login</w:t>
+            </w:r>
+          </w:p>
+        </w:tc>
+        <w:tc>
+          <w:tcPr>
+            <w:tcW w:w="2982" w:type="dxa"/>
+          </w:tcPr>
+          <w:p>
+            <w:pPr>
+              <w:pStyle w:val="ListParagraph"/>
+              <w:numPr>
+                <w:ilvl w:val="0"/>
+                <w:numId w:val="11"/>
+              </w:numPr>
+              <w:rPr>
+                <w:sz w:val="24"/>
+                <w:szCs w:val="24"/>
+              </w:rPr>
+            </w:pPr>
+            <w:proofErr w:type="spellStart"/>
+            <w:r>
+              <w:rPr>
+                <w:sz w:val="24"/>
+                <w:szCs w:val="24"/>
+              </w:rPr>
+              <w:t>Berhasil</w:t>
+            </w:r>
+            <w:proofErr w:type="spellEnd"/>
+            <w:r>
+              <w:rPr>
+                <w:sz w:val="24"/>
+                <w:szCs w:val="24"/>
+              </w:rPr>
+              <w:t xml:space="preserve"> login</w:t>
+            </w:r>
+          </w:p>
+          <w:p>
+            <w:pPr>
+              <w:pStyle w:val="ListParagraph"/>
+              <w:numPr>
+                <w:ilvl w:val="0"/>
+                <w:numId w:val="11"/>
+              </w:numPr>
+              <w:rPr>
+                <w:sz w:val="24"/>
+                <w:szCs w:val="24"/>
+              </w:rPr>
+            </w:pPr>
+            <w:proofErr w:type="spellStart"/>
+            <w:r>
+              <w:rPr>
+                <w:sz w:val="24"/>
+                <w:szCs w:val="24"/>
+              </w:rPr>
+              <w:t>Menampilkan</w:t>
+            </w:r>
+            <w:proofErr w:type="spellEnd"/>
+            <w:r>
+              <w:rPr>
+                <w:sz w:val="24"/>
+                <w:szCs w:val="24"/>
+              </w:rPr>
+              <w:t xml:space="preserve"> </w:t>
+            </w:r>
+            <w:proofErr w:type="spellStart"/>
+            <w:r>
+              <w:rPr>
+                <w:sz w:val="24"/>
+                <w:szCs w:val="24"/>
+              </w:rPr>
+              <w:t>halaman</w:t>
+            </w:r>
+            <w:proofErr w:type="spellEnd"/>
+            <w:r>
+              <w:rPr>
+                <w:sz w:val="24"/>
+                <w:szCs w:val="24"/>
+              </w:rPr>
+              <w:t xml:space="preserve"> dashboard</w:t>
+            </w:r>
+          </w:p>
+        </w:tc>
+        <w:tc>
+          <w:tcPr>
+            <w:tcW w:w="1838" w:type="dxa"/>
+          </w:tcPr>
+          <w:p>
+            <w:pPr>
+              <w:rPr>
+                <w:sz w:val="24"/>
+                <w:szCs w:val="24"/>
+              </w:rPr>
+            </w:pPr>
+          </w:p>
+        </w:tc>
+        <w:tc>
+          <w:tcPr>
+            <w:tcW w:w="2187" w:type="dxa"/>
+          </w:tcPr>
+          <w:p>
+            <w:pPr>
+              <w:rPr>
+                <w:sz w:val="24"/>
+                <w:szCs w:val="24"/>
+              </w:rPr>
+            </w:pPr>
+          </w:p>
+        </w:tc>
+      </w:tr>
+      <w:tr>
+        <w:tc>
+          <w:tcPr>
+            <w:tcW w:w="704" w:type="dxa"/>
+          </w:tcPr>
+          <w:p>
+            <w:pPr>
+              <w:rPr>
+                <w:sz w:val="24"/>
+                <w:szCs w:val="24"/>
+              </w:rPr>
+            </w:pPr>
+            <w:r>
+              <w:rPr>
+                <w:sz w:val="24"/>
+                <w:szCs w:val="24"/>
+              </w:rPr>
+              <w:t>2</w:t>
+            </w:r>
+          </w:p>
+        </w:tc>
+        <w:tc>
+          <w:tcPr>
+            <w:tcW w:w="3260" w:type="dxa"/>
+          </w:tcPr>
+          <w:p>
+            <w:pPr>
+              <w:rPr>
+                <w:sz w:val="24"/>
+                <w:szCs w:val="24"/>
+              </w:rPr>
+            </w:pPr>
+            <w:r>
+              <w:rPr>
+                <w:sz w:val="24"/>
+                <w:szCs w:val="24"/>
+              </w:rPr>
+              <w:t>Logout</w:t>
+            </w:r>
+          </w:p>
+        </w:tc>
+        <w:tc>
+          <w:tcPr>
+            <w:tcW w:w="2977" w:type="dxa"/>
+          </w:tcPr>
+          <w:p>
+            <w:pPr>
+              <w:pStyle w:val="ListParagraph"/>
+              <w:numPr>
+                <w:ilvl w:val="0"/>
+                <w:numId w:val="12"/>
+              </w:numPr>
+              <w:rPr>
+                <w:sz w:val="24"/>
+                <w:szCs w:val="24"/>
+              </w:rPr>
+            </w:pPr>
+            <w:proofErr w:type="spellStart"/>
+            <w:r>
+              <w:rPr>
+                <w:sz w:val="24"/>
+                <w:szCs w:val="24"/>
+              </w:rPr>
+              <w:t>Sudah</w:t>
+            </w:r>
+            <w:proofErr w:type="spellEnd"/>
+            <w:r>
+              <w:rPr>
+                <w:sz w:val="24"/>
+                <w:szCs w:val="24"/>
+              </w:rPr>
+              <w:t xml:space="preserve"> </w:t>
+            </w:r>
+            <w:proofErr w:type="spellStart"/>
+            <w:r>
+              <w:rPr>
+                <w:sz w:val="24"/>
+                <w:szCs w:val="24"/>
+              </w:rPr>
+              <w:t>melakukan</w:t>
+            </w:r>
+            <w:proofErr w:type="spellEnd"/>
+            <w:r>
+              <w:rPr>
+                <w:sz w:val="24"/>
+                <w:szCs w:val="24"/>
+              </w:rPr>
+              <w:t xml:space="preserve"> login</w:t>
+            </w:r>
+          </w:p>
+          <w:p>
+            <w:pPr>
+              <w:pStyle w:val="ListParagraph"/>
+              <w:numPr>
+                <w:ilvl w:val="0"/>
+                <w:numId w:val="12"/>
+              </w:numPr>
+              <w:rPr>
+                <w:sz w:val="24"/>
+                <w:szCs w:val="24"/>
+              </w:rPr>
+            </w:pPr>
+            <w:proofErr w:type="spellStart"/>
+            <w:r>
+              <w:rPr>
+                <w:sz w:val="24"/>
+                <w:szCs w:val="24"/>
+              </w:rPr>
+              <w:t>Klik</w:t>
+            </w:r>
+            <w:proofErr w:type="spellEnd"/>
+            <w:r>
+              <w:rPr>
+                <w:sz w:val="24"/>
+                <w:szCs w:val="24"/>
+              </w:rPr>
+              <w:t xml:space="preserve"> </w:t>
+            </w:r>
+            <w:proofErr w:type="spellStart"/>
+            <w:r>
+              <w:rPr>
+                <w:sz w:val="24"/>
+                <w:szCs w:val="24"/>
+              </w:rPr>
+              <w:t>tombol</w:t>
+            </w:r>
+            <w:proofErr w:type="spellEnd"/>
+            <w:r>
+              <w:rPr>
+                <w:sz w:val="24"/>
+                <w:szCs w:val="24"/>
+              </w:rPr>
+              <w:t xml:space="preserve"> logout</w:t>
+            </w:r>
+          </w:p>
+        </w:tc>
+        <w:tc>
+          <w:tcPr>
+            <w:tcW w:w="2982" w:type="dxa"/>
+          </w:tcPr>
+          <w:p>
+            <w:pPr>
+              <w:pStyle w:val="ListParagraph"/>
+              <w:numPr>
+                <w:ilvl w:val="0"/>
+                <w:numId w:val="13"/>
+              </w:numPr>
+              <w:rPr>
+                <w:sz w:val="24"/>
+                <w:szCs w:val="24"/>
+              </w:rPr>
+            </w:pPr>
+            <w:proofErr w:type="spellStart"/>
+            <w:r>
+              <w:rPr>
+                <w:sz w:val="24"/>
+                <w:szCs w:val="24"/>
+              </w:rPr>
+              <w:t>Berhasil</w:t>
+            </w:r>
+            <w:proofErr w:type="spellEnd"/>
+            <w:r>
+              <w:rPr>
+                <w:sz w:val="24"/>
+                <w:szCs w:val="24"/>
+              </w:rPr>
+              <w:t xml:space="preserve"> logout</w:t>
+            </w:r>
+          </w:p>
+          <w:p>
+            <w:pPr>
+              <w:pStyle w:val="ListParagraph"/>
+              <w:numPr>
+                <w:ilvl w:val="0"/>
+                <w:numId w:val="13"/>
+              </w:numPr>
+              <w:rPr>
+                <w:sz w:val="24"/>
+                <w:szCs w:val="24"/>
+              </w:rPr>
+            </w:pPr>
+            <w:proofErr w:type="spellStart"/>
+            <w:r>
+              <w:rPr>
+                <w:sz w:val="24"/>
+                <w:szCs w:val="24"/>
+              </w:rPr>
+              <w:t>Menampilkan</w:t>
+            </w:r>
+            <w:proofErr w:type="spellEnd"/>
+            <w:r>
+              <w:rPr>
+                <w:sz w:val="24"/>
+                <w:szCs w:val="24"/>
+              </w:rPr>
+              <w:t xml:space="preserve"> </w:t>
+            </w:r>
+            <w:proofErr w:type="spellStart"/>
+            <w:r>
+              <w:rPr>
+                <w:sz w:val="24"/>
+                <w:szCs w:val="24"/>
+              </w:rPr>
+              <w:t>halaman</w:t>
+            </w:r>
+            <w:proofErr w:type="spellEnd"/>
+            <w:r>
+              <w:rPr>
+                <w:sz w:val="24"/>
+                <w:szCs w:val="24"/>
+              </w:rPr>
+              <w:t xml:space="preserve"> login</w:t>
+            </w:r>
+          </w:p>
+        </w:tc>
+        <w:tc>
+          <w:tcPr>
+            <w:tcW w:w="1838" w:type="dxa"/>
+          </w:tcPr>
+          <w:p>
+            <w:pPr>
+              <w:rPr>
+                <w:sz w:val="24"/>
+                <w:szCs w:val="24"/>
+              </w:rPr>
+            </w:pPr>
+          </w:p>
+        </w:tc>
+        <w:tc>
+          <w:tcPr>
+            <w:tcW w:w="2187" w:type="dxa"/>
+          </w:tcPr>
+          <w:p>
+            <w:pPr>
+              <w:rPr>
+                <w:sz w:val="24"/>
+                <w:szCs w:val="24"/>
+              </w:rPr>
+            </w:pPr>
+          </w:p>
+        </w:tc>
+      </w:tr>
+    </w:tbl>
+    <w:p>
+      <w:pPr>
+        <w:rPr>
+          <w:sz w:val="36"/>
+          <w:szCs w:val="36"/>
+        </w:rPr>
+      </w:pPr>
+    </w:p>
+    <w:p>
+      <w:pPr>
+        <w:rPr>
+          <w:sz w:val="36"/>
+          <w:szCs w:val="36"/>
+        </w:rPr>
+      </w:pPr>
+    </w:p>
+    <w:p>
+      <w:pPr>
+        <w:tabs>
+          <w:tab w:val="left" w:pos="7550"/>
+        </w:tabs>
+        <w:rPr>
+          <w:sz w:val="36"/>
+          <w:szCs w:val="36"/>
+        </w:rPr>
+      </w:pPr>
+      <w:r>
+        <w:rPr>
+          <w:sz w:val="36"/>
+          <w:szCs w:val="36"/>
+        </w:rPr>
+        <w:tab/>
+      </w:r>
+    </w:p>
+    <w:p>
+      <w:pPr>
+        <w:tabs>
+          <w:tab w:val="left" w:pos="7550"/>
+        </w:tabs>
         <w:rPr>
           <w:sz w:val="36"/>
           <w:szCs w:val="36"/>
         </w:rPr>
         <w:sectPr>
-          <w:pgSz w:w="11906" w:h="16838"/>
+          <w:headerReference w:type="default" r:id="rId11"/>
+          <w:footerReference w:type="default" r:id="rId12"/>
+          <w:pgSz w:w="16838" w:h="11906" w:orient="landscape"/>
           <w:pgMar w:top="1440" w:right="1440" w:bottom="1440" w:left="1440" w:header="708" w:footer="708" w:gutter="0"/>
           <w:cols w:space="708"/>
           <w:docGrid w:linePitch="360"/>
         </w:sectPr>
       </w:pPr>
+      <w:r>
+        <w:rPr>
+          <w:sz w:val="36"/>
+          <w:szCs w:val="36"/>
+        </w:rPr>
+        <w:tab/>
+      </w:r>
     </w:p>
     <w:p>
       <w:pPr>
@@ -434,6 +1812,7 @@
       </w:pPr>
     </w:p>
     <w:sectPr>
+      <w:headerReference w:type="default" r:id="rId13"/>
       <w:pgSz w:w="11906" w:h="16838"/>
       <w:pgMar w:top="1440" w:right="1440" w:bottom="1440" w:left="1440" w:header="708" w:footer="708" w:gutter="0"/>
       <w:cols w:space="708"/>
@@ -444,7 +1823,7 @@
 </file>
 
 <file path=word/endnotes.xml><?xml version="1.0" encoding="utf-8"?>
-<w:endnotes xmlns:wpc="http://schemas.microsoft.com/office/word/2010/wordprocessingCanvas" xmlns:cx="http://schemas.microsoft.com/office/drawing/2014/chartex" xmlns:cx1="http://schemas.microsoft.com/office/drawing/2015/9/8/chartex" xmlns:cx2="http://schemas.microsoft.com/office/drawing/2015/10/21/chartex" xmlns:cx3="http://schemas.microsoft.com/office/drawing/2016/5/9/chartex" xmlns:cx4="http://schemas.microsoft.com/office/drawing/2016/5/10/chartex" xmlns:cx5="http://schemas.microsoft.com/office/drawing/2016/5/11/chartex" xmlns:cx6="http://schemas.microsoft.com/office/drawing/2016/5/12/chartex" xmlns:cx7="http://schemas.microsoft.com/office/drawing/2016/5/13/chartex" xmlns:cx8="http://schemas.microsoft.com/office/drawing/2016/5/14/chartex" xmlns:mc="http://schemas.openxmlformats.org/markup-compatibility/2006" xmlns:aink="http://schemas.microsoft.com/office/drawing/2016/ink" xmlns:am3d="http://schemas.microsoft.com/office/drawing/2017/model3d" xmlns:o="urn:schemas-microsoft-com:office:office" xmlns:r="http://schemas.openxmlformats.org/officeDocument/2006/relationships" xmlns:m="http://schemas.openxmlformats.org/officeDocument/2006/math" xmlns:v="urn:schemas-microsoft-com:vml" xmlns:wp14="http://schemas.microsoft.com/office/word/2010/wordprocessingDrawing" xmlns:wp="http://schemas.openxmlformats.org/drawingml/2006/wordprocessingDrawing" xmlns:w10="urn:schemas-microsoft-com:office:word" xmlns:w="http://schemas.openxmlformats.org/wordprocessingml/2006/main" xmlns:w14="http://schemas.microsoft.com/office/word/2010/wordml" xmlns:w15="http://schemas.microsoft.com/office/word/2012/wordml" xmlns:w16cex="http://schemas.microsoft.com/office/word/2018/wordml/cex" xmlns:w16cid="http://schemas.microsoft.com/office/word/2016/wordml/cid" xmlns:w16="http://schemas.microsoft.com/office/word/2018/wordml" xmlns:w16se="http://schemas.microsoft.com/office/word/2015/wordml/symex" xmlns:wpg="http://schemas.microsoft.com/office/word/2010/wordprocessingGroup" xmlns:wpi="http://schemas.microsoft.com/office/word/2010/wordprocessingInk" xmlns:wne="http://schemas.microsoft.com/office/word/2006/wordml" xmlns:wps="http://schemas.microsoft.com/office/word/2010/wordprocessingShape" mc:Ignorable="w14 w15 w16se w16cid w16 w16cex wp14">
+<w:endnotes xmlns:wpc="http://schemas.microsoft.com/office/word/2010/wordprocessingCanvas" xmlns:cx="http://schemas.microsoft.com/office/drawing/2014/chartex" xmlns:cx1="http://schemas.microsoft.com/office/drawing/2015/9/8/chartex" xmlns:cx2="http://schemas.microsoft.com/office/drawing/2015/10/21/chartex" xmlns:cx3="http://schemas.microsoft.com/office/drawing/2016/5/9/chartex" xmlns:cx4="http://schemas.microsoft.com/office/drawing/2016/5/10/chartex" xmlns:cx5="http://schemas.microsoft.com/office/drawing/2016/5/11/chartex" xmlns:cx6="http://schemas.microsoft.com/office/drawing/2016/5/12/chartex" xmlns:cx7="http://schemas.microsoft.com/office/drawing/2016/5/13/chartex" xmlns:cx8="http://schemas.microsoft.com/office/drawing/2016/5/14/chartex" xmlns:mc="http://schemas.openxmlformats.org/markup-compatibility/2006" xmlns:aink="http://schemas.microsoft.com/office/drawing/2016/ink" xmlns:am3d="http://schemas.microsoft.com/office/drawing/2017/model3d" xmlns:o="urn:schemas-microsoft-com:office:office" xmlns:r="http://schemas.openxmlformats.org/officeDocument/2006/relationships" xmlns:m="http://schemas.openxmlformats.org/officeDocument/2006/math" xmlns:v="urn:schemas-microsoft-com:vml" xmlns:wp14="http://schemas.microsoft.com/office/word/2010/wordprocessingDrawing" xmlns:wp="http://schemas.openxmlformats.org/drawingml/2006/wordprocessingDrawing" xmlns:w10="urn:schemas-microsoft-com:office:word" xmlns:w="http://schemas.openxmlformats.org/wordprocessingml/2006/main" xmlns:w14="http://schemas.microsoft.com/office/word/2010/wordml" xmlns:w15="http://schemas.microsoft.com/office/word/2012/wordml" xmlns:w16cex="http://schemas.microsoft.com/office/word/2018/wordml/cex" xmlns:w16cid="http://schemas.microsoft.com/office/word/2016/wordml/cid" xmlns:w16="http://schemas.microsoft.com/office/word/2018/wordml" xmlns:w16sdtdh="http://schemas.microsoft.com/office/word/2020/wordml/sdtdatahash" xmlns:w16se="http://schemas.microsoft.com/office/word/2015/wordml/symex" xmlns:wpg="http://schemas.microsoft.com/office/word/2010/wordprocessingGroup" xmlns:wpi="http://schemas.microsoft.com/office/word/2010/wordprocessingInk" xmlns:wne="http://schemas.microsoft.com/office/word/2006/wordml" xmlns:wps="http://schemas.microsoft.com/office/word/2010/wordprocessingShape" mc:Ignorable="w14 w15 w16se w16cid w16 w16cex w16sdtdh wp14">
   <w:endnote w:type="separator" w:id="-1">
     <w:p>
       <w:pPr>
@@ -468,8 +1847,188 @@
 </w:endnotes>
 </file>
 
+<file path=word/footer1.xml><?xml version="1.0" encoding="utf-8"?>
+<w:ftr xmlns:wpc="http://schemas.microsoft.com/office/word/2010/wordprocessingCanvas" xmlns:cx="http://schemas.microsoft.com/office/drawing/2014/chartex" xmlns:cx1="http://schemas.microsoft.com/office/drawing/2015/9/8/chartex" xmlns:cx2="http://schemas.microsoft.com/office/drawing/2015/10/21/chartex" xmlns:cx3="http://schemas.microsoft.com/office/drawing/2016/5/9/chartex" xmlns:cx4="http://schemas.microsoft.com/office/drawing/2016/5/10/chartex" xmlns:cx5="http://schemas.microsoft.com/office/drawing/2016/5/11/chartex" xmlns:cx6="http://schemas.microsoft.com/office/drawing/2016/5/12/chartex" xmlns:cx7="http://schemas.microsoft.com/office/drawing/2016/5/13/chartex" xmlns:cx8="http://schemas.microsoft.com/office/drawing/2016/5/14/chartex" xmlns:mc="http://schemas.openxmlformats.org/markup-compatibility/2006" xmlns:aink="http://schemas.microsoft.com/office/drawing/2016/ink" xmlns:am3d="http://schemas.microsoft.com/office/drawing/2017/model3d" xmlns:o="urn:schemas-microsoft-com:office:office" xmlns:r="http://schemas.openxmlformats.org/officeDocument/2006/relationships" xmlns:m="http://schemas.openxmlformats.org/officeDocument/2006/math" xmlns:v="urn:schemas-microsoft-com:vml" xmlns:wp14="http://schemas.microsoft.com/office/word/2010/wordprocessingDrawing" xmlns:wp="http://schemas.openxmlformats.org/drawingml/2006/wordprocessingDrawing" xmlns:w10="urn:schemas-microsoft-com:office:word" xmlns:w="http://schemas.openxmlformats.org/wordprocessingml/2006/main" xmlns:w14="http://schemas.microsoft.com/office/word/2010/wordml" xmlns:w15="http://schemas.microsoft.com/office/word/2012/wordml" xmlns:w16cex="http://schemas.microsoft.com/office/word/2018/wordml/cex" xmlns:w16cid="http://schemas.microsoft.com/office/word/2016/wordml/cid" xmlns:w16="http://schemas.microsoft.com/office/word/2018/wordml" xmlns:w16sdtdh="http://schemas.microsoft.com/office/word/2020/wordml/sdtdatahash" xmlns:w16se="http://schemas.microsoft.com/office/word/2015/wordml/symex" xmlns:wpg="http://schemas.microsoft.com/office/word/2010/wordprocessingGroup" xmlns:wpi="http://schemas.microsoft.com/office/word/2010/wordprocessingInk" xmlns:wne="http://schemas.microsoft.com/office/word/2006/wordml" xmlns:wps="http://schemas.microsoft.com/office/word/2010/wordprocessingShape" mc:Ignorable="w14 w15 w16se w16cid w16 w16cex w16sdtdh wp14">
+  <w:p>
+    <w:pPr>
+      <w:pStyle w:val="Footer"/>
+    </w:pPr>
+    <w:r>
+      <w:t>Test</w:t>
+    </w:r>
+  </w:p>
+</w:ftr>
+</file>
+
+<file path=word/footer2.xml><?xml version="1.0" encoding="utf-8"?>
+<w:ftr xmlns:wpc="http://schemas.microsoft.com/office/word/2010/wordprocessingCanvas" xmlns:cx="http://schemas.microsoft.com/office/drawing/2014/chartex" xmlns:cx1="http://schemas.microsoft.com/office/drawing/2015/9/8/chartex" xmlns:cx2="http://schemas.microsoft.com/office/drawing/2015/10/21/chartex" xmlns:cx3="http://schemas.microsoft.com/office/drawing/2016/5/9/chartex" xmlns:cx4="http://schemas.microsoft.com/office/drawing/2016/5/10/chartex" xmlns:cx5="http://schemas.microsoft.com/office/drawing/2016/5/11/chartex" xmlns:cx6="http://schemas.microsoft.com/office/drawing/2016/5/12/chartex" xmlns:cx7="http://schemas.microsoft.com/office/drawing/2016/5/13/chartex" xmlns:cx8="http://schemas.microsoft.com/office/drawing/2016/5/14/chartex" xmlns:mc="http://schemas.openxmlformats.org/markup-compatibility/2006" xmlns:aink="http://schemas.microsoft.com/office/drawing/2016/ink" xmlns:am3d="http://schemas.microsoft.com/office/drawing/2017/model3d" xmlns:o="urn:schemas-microsoft-com:office:office" xmlns:r="http://schemas.openxmlformats.org/officeDocument/2006/relationships" xmlns:m="http://schemas.openxmlformats.org/officeDocument/2006/math" xmlns:v="urn:schemas-microsoft-com:vml" xmlns:wp14="http://schemas.microsoft.com/office/word/2010/wordprocessingDrawing" xmlns:wp="http://schemas.openxmlformats.org/drawingml/2006/wordprocessingDrawing" xmlns:w10="urn:schemas-microsoft-com:office:word" xmlns:w="http://schemas.openxmlformats.org/wordprocessingml/2006/main" xmlns:w14="http://schemas.microsoft.com/office/word/2010/wordml" xmlns:w15="http://schemas.microsoft.com/office/word/2012/wordml" xmlns:w16cex="http://schemas.microsoft.com/office/word/2018/wordml/cex" xmlns:w16cid="http://schemas.microsoft.com/office/word/2016/wordml/cid" xmlns:w16="http://schemas.microsoft.com/office/word/2018/wordml" xmlns:w16sdtdh="http://schemas.microsoft.com/office/word/2020/wordml/sdtdatahash" xmlns:w16se="http://schemas.microsoft.com/office/word/2015/wordml/symex" xmlns:wpg="http://schemas.microsoft.com/office/word/2010/wordprocessingGroup" xmlns:wpi="http://schemas.microsoft.com/office/word/2010/wordprocessingInk" xmlns:wne="http://schemas.microsoft.com/office/word/2006/wordml" xmlns:wps="http://schemas.microsoft.com/office/word/2010/wordprocessingShape" mc:Ignorable="w14 w15 w16se w16cid w16 w16cex w16sdtdh wp14">
+  <w:p>
+    <w:pPr>
+      <w:pStyle w:val="Footer"/>
+      <w:rPr>
+        <w:color w:val="FFFFFF" w:themeColor="background1"/>
+      </w:rPr>
+    </w:pPr>
+    <w:r>
+      <w:rPr>
+        <w:color w:val="FFFFFF" w:themeColor="background1"/>
+      </w:rPr>
+      <w:t>test</w:t>
+    </w:r>
+  </w:p>
+</w:ftr>
+</file>
+
+<file path=word/footer3.xml><?xml version="1.0" encoding="utf-8"?>
+<w:ftr xmlns:wpc="http://schemas.microsoft.com/office/word/2010/wordprocessingCanvas" xmlns:cx="http://schemas.microsoft.com/office/drawing/2014/chartex" xmlns:cx1="http://schemas.microsoft.com/office/drawing/2015/9/8/chartex" xmlns:cx2="http://schemas.microsoft.com/office/drawing/2015/10/21/chartex" xmlns:cx3="http://schemas.microsoft.com/office/drawing/2016/5/9/chartex" xmlns:cx4="http://schemas.microsoft.com/office/drawing/2016/5/10/chartex" xmlns:cx5="http://schemas.microsoft.com/office/drawing/2016/5/11/chartex" xmlns:cx6="http://schemas.microsoft.com/office/drawing/2016/5/12/chartex" xmlns:cx7="http://schemas.microsoft.com/office/drawing/2016/5/13/chartex" xmlns:cx8="http://schemas.microsoft.com/office/drawing/2016/5/14/chartex" xmlns:mc="http://schemas.openxmlformats.org/markup-compatibility/2006" xmlns:aink="http://schemas.microsoft.com/office/drawing/2016/ink" xmlns:am3d="http://schemas.microsoft.com/office/drawing/2017/model3d" xmlns:o="urn:schemas-microsoft-com:office:office" xmlns:r="http://schemas.openxmlformats.org/officeDocument/2006/relationships" xmlns:m="http://schemas.openxmlformats.org/officeDocument/2006/math" xmlns:v="urn:schemas-microsoft-com:vml" xmlns:wp14="http://schemas.microsoft.com/office/word/2010/wordprocessingDrawing" xmlns:wp="http://schemas.openxmlformats.org/drawingml/2006/wordprocessingDrawing" xmlns:w10="urn:schemas-microsoft-com:office:word" xmlns:w="http://schemas.openxmlformats.org/wordprocessingml/2006/main" xmlns:w14="http://schemas.microsoft.com/office/word/2010/wordml" xmlns:w15="http://schemas.microsoft.com/office/word/2012/wordml" xmlns:w16cex="http://schemas.microsoft.com/office/word/2018/wordml/cex" xmlns:w16cid="http://schemas.microsoft.com/office/word/2016/wordml/cid" xmlns:w16="http://schemas.microsoft.com/office/word/2018/wordml" xmlns:w16sdtdh="http://schemas.microsoft.com/office/word/2020/wordml/sdtdatahash" xmlns:w16se="http://schemas.microsoft.com/office/word/2015/wordml/symex" xmlns:wpg="http://schemas.microsoft.com/office/word/2010/wordprocessingGroup" xmlns:wpi="http://schemas.microsoft.com/office/word/2010/wordprocessingInk" xmlns:wne="http://schemas.microsoft.com/office/word/2006/wordml" xmlns:wps="http://schemas.microsoft.com/office/word/2010/wordprocessingShape" mc:Ignorable="w14 w15 w16se w16cid w16 w16cex w16sdtdh wp14">
+  <w:tbl>
+    <w:tblPr>
+      <w:tblStyle w:val="TableGrid"/>
+      <w:tblW w:w="0" w:type="auto"/>
+      <w:jc w:val="right"/>
+      <w:tblLook w:val="04A0" w:firstRow="1" w:lastRow="0" w:firstColumn="1" w:lastColumn="0" w:noHBand="0" w:noVBand="1"/>
+    </w:tblPr>
+    <w:tblGrid>
+      <w:gridCol w:w="3686"/>
+      <w:gridCol w:w="1081"/>
+    </w:tblGrid>
+    <w:tr>
+      <w:trPr>
+        <w:jc w:val="right"/>
+      </w:trPr>
+      <w:tc>
+        <w:tcPr>
+          <w:tcW w:w="3686" w:type="dxa"/>
+        </w:tcPr>
+        <w:p>
+          <w:pPr>
+            <w:pStyle w:val="Footer"/>
+            <w:jc w:val="center"/>
+            <w:rPr>
+              <w:b/>
+              <w:bCs/>
+            </w:rPr>
+          </w:pPr>
+          <w:r>
+            <w:rPr>
+              <w:b/>
+              <w:bCs/>
+            </w:rPr>
+            <w:t>Nama</w:t>
+          </w:r>
+        </w:p>
+      </w:tc>
+      <w:tc>
+        <w:tcPr>
+          <w:tcW w:w="1081" w:type="dxa"/>
+        </w:tcPr>
+        <w:p>
+          <w:pPr>
+            <w:pStyle w:val="Footer"/>
+            <w:jc w:val="center"/>
+            <w:rPr>
+              <w:b/>
+              <w:bCs/>
+            </w:rPr>
+          </w:pPr>
+          <w:proofErr w:type="spellStart"/>
+          <w:r>
+            <w:rPr>
+              <w:b/>
+              <w:bCs/>
+            </w:rPr>
+            <w:t>Paraf</w:t>
+          </w:r>
+          <w:proofErr w:type="spellEnd"/>
+        </w:p>
+      </w:tc>
+    </w:tr>
+    <w:tr>
+      <w:trPr>
+        <w:jc w:val="right"/>
+      </w:trPr>
+      <w:tc>
+        <w:tcPr>
+          <w:tcW w:w="3686" w:type="dxa"/>
+        </w:tcPr>
+        <w:p>
+          <w:pPr>
+            <w:pStyle w:val="Footer"/>
+          </w:pPr>
+        </w:p>
+      </w:tc>
+      <w:tc>
+        <w:tcPr>
+          <w:tcW w:w="1081" w:type="dxa"/>
+        </w:tcPr>
+        <w:p>
+          <w:pPr>
+            <w:pStyle w:val="Footer"/>
+          </w:pPr>
+        </w:p>
+      </w:tc>
+    </w:tr>
+    <w:tr>
+      <w:trPr>
+        <w:jc w:val="right"/>
+      </w:trPr>
+      <w:tc>
+        <w:tcPr>
+          <w:tcW w:w="3686" w:type="dxa"/>
+        </w:tcPr>
+        <w:p>
+          <w:pPr>
+            <w:pStyle w:val="Footer"/>
+          </w:pPr>
+        </w:p>
+      </w:tc>
+      <w:tc>
+        <w:tcPr>
+          <w:tcW w:w="1081" w:type="dxa"/>
+        </w:tcPr>
+        <w:p>
+          <w:pPr>
+            <w:pStyle w:val="Footer"/>
+          </w:pPr>
+        </w:p>
+      </w:tc>
+    </w:tr>
+    <w:tr>
+      <w:trPr>
+        <w:jc w:val="right"/>
+      </w:trPr>
+      <w:tc>
+        <w:tcPr>
+          <w:tcW w:w="3686" w:type="dxa"/>
+        </w:tcPr>
+        <w:p>
+          <w:pPr>
+            <w:pStyle w:val="Footer"/>
+          </w:pPr>
+        </w:p>
+      </w:tc>
+      <w:tc>
+        <w:tcPr>
+          <w:tcW w:w="1081" w:type="dxa"/>
+        </w:tcPr>
+        <w:p>
+          <w:pPr>
+            <w:pStyle w:val="Footer"/>
+          </w:pPr>
+        </w:p>
+      </w:tc>
+    </w:tr>
+  </w:tbl>
+  <w:p>
+    <w:pPr>
+      <w:pStyle w:val="Footer"/>
+    </w:pPr>
+  </w:p>
+</w:ftr>
+</file>
+
 <file path=word/footnotes.xml><?xml version="1.0" encoding="utf-8"?>
-<w:footnotes xmlns:wpc="http://schemas.microsoft.com/office/word/2010/wordprocessingCanvas" xmlns:cx="http://schemas.microsoft.com/office/drawing/2014/chartex" xmlns:cx1="http://schemas.microsoft.com/office/drawing/2015/9/8/chartex" xmlns:cx2="http://schemas.microsoft.com/office/drawing/2015/10/21/chartex" xmlns:cx3="http://schemas.microsoft.com/office/drawing/2016/5/9/chartex" xmlns:cx4="http://schemas.microsoft.com/office/drawing/2016/5/10/chartex" xmlns:cx5="http://schemas.microsoft.com/office/drawing/2016/5/11/chartex" xmlns:cx6="http://schemas.microsoft.com/office/drawing/2016/5/12/chartex" xmlns:cx7="http://schemas.microsoft.com/office/drawing/2016/5/13/chartex" xmlns:cx8="http://schemas.microsoft.com/office/drawing/2016/5/14/chartex" xmlns:mc="http://schemas.openxmlformats.org/markup-compatibility/2006" xmlns:aink="http://schemas.microsoft.com/office/drawing/2016/ink" xmlns:am3d="http://schemas.microsoft.com/office/drawing/2017/model3d" xmlns:o="urn:schemas-microsoft-com:office:office" xmlns:r="http://schemas.openxmlformats.org/officeDocument/2006/relationships" xmlns:m="http://schemas.openxmlformats.org/officeDocument/2006/math" xmlns:v="urn:schemas-microsoft-com:vml" xmlns:wp14="http://schemas.microsoft.com/office/word/2010/wordprocessingDrawing" xmlns:wp="http://schemas.openxmlformats.org/drawingml/2006/wordprocessingDrawing" xmlns:w10="urn:schemas-microsoft-com:office:word" xmlns:w="http://schemas.openxmlformats.org/wordprocessingml/2006/main" xmlns:w14="http://schemas.microsoft.com/office/word/2010/wordml" xmlns:w15="http://schemas.microsoft.com/office/word/2012/wordml" xmlns:w16cex="http://schemas.microsoft.com/office/word/2018/wordml/cex" xmlns:w16cid="http://schemas.microsoft.com/office/word/2016/wordml/cid" xmlns:w16="http://schemas.microsoft.com/office/word/2018/wordml" xmlns:w16se="http://schemas.microsoft.com/office/word/2015/wordml/symex" xmlns:wpg="http://schemas.microsoft.com/office/word/2010/wordprocessingGroup" xmlns:wpi="http://schemas.microsoft.com/office/word/2010/wordprocessingInk" xmlns:wne="http://schemas.microsoft.com/office/word/2006/wordml" xmlns:wps="http://schemas.microsoft.com/office/word/2010/wordprocessingShape" mc:Ignorable="w14 w15 w16se w16cid w16 w16cex wp14">
+<w:footnotes xmlns:wpc="http://schemas.microsoft.com/office/word/2010/wordprocessingCanvas" xmlns:cx="http://schemas.microsoft.com/office/drawing/2014/chartex" xmlns:cx1="http://schemas.microsoft.com/office/drawing/2015/9/8/chartex" xmlns:cx2="http://schemas.microsoft.com/office/drawing/2015/10/21/chartex" xmlns:cx3="http://schemas.microsoft.com/office/drawing/2016/5/9/chartex" xmlns:cx4="http://schemas.microsoft.com/office/drawing/2016/5/10/chartex" xmlns:cx5="http://schemas.microsoft.com/office/drawing/2016/5/11/chartex" xmlns:cx6="http://schemas.microsoft.com/office/drawing/2016/5/12/chartex" xmlns:cx7="http://schemas.microsoft.com/office/drawing/2016/5/13/chartex" xmlns:cx8="http://schemas.microsoft.com/office/drawing/2016/5/14/chartex" xmlns:mc="http://schemas.openxmlformats.org/markup-compatibility/2006" xmlns:aink="http://schemas.microsoft.com/office/drawing/2016/ink" xmlns:am3d="http://schemas.microsoft.com/office/drawing/2017/model3d" xmlns:o="urn:schemas-microsoft-com:office:office" xmlns:r="http://schemas.openxmlformats.org/officeDocument/2006/relationships" xmlns:m="http://schemas.openxmlformats.org/officeDocument/2006/math" xmlns:v="urn:schemas-microsoft-com:vml" xmlns:wp14="http://schemas.microsoft.com/office/word/2010/wordprocessingDrawing" xmlns:wp="http://schemas.openxmlformats.org/drawingml/2006/wordprocessingDrawing" xmlns:w10="urn:schemas-microsoft-com:office:word" xmlns:w="http://schemas.openxmlformats.org/wordprocessingml/2006/main" xmlns:w14="http://schemas.microsoft.com/office/word/2010/wordml" xmlns:w15="http://schemas.microsoft.com/office/word/2012/wordml" xmlns:w16cex="http://schemas.microsoft.com/office/word/2018/wordml/cex" xmlns:w16cid="http://schemas.microsoft.com/office/word/2016/wordml/cid" xmlns:w16="http://schemas.microsoft.com/office/word/2018/wordml" xmlns:w16sdtdh="http://schemas.microsoft.com/office/word/2020/wordml/sdtdatahash" xmlns:w16se="http://schemas.microsoft.com/office/word/2015/wordml/symex" xmlns:wpg="http://schemas.microsoft.com/office/word/2010/wordprocessingGroup" xmlns:wpi="http://schemas.microsoft.com/office/word/2010/wordprocessingInk" xmlns:wne="http://schemas.microsoft.com/office/word/2006/wordml" xmlns:wps="http://schemas.microsoft.com/office/word/2010/wordprocessingShape" mc:Ignorable="w14 w15 w16se w16cid w16 w16cex w16sdtdh wp14">
   <w:footnote w:type="separator" w:id="-1">
     <w:p>
       <w:pPr>
@@ -494,11 +2053,11 @@
 </file>
 
 <file path=word/header1.xml><?xml version="1.0" encoding="utf-8"?>
-<w:hdr xmlns:wpc="http://schemas.microsoft.com/office/word/2010/wordprocessingCanvas" xmlns:cx="http://schemas.microsoft.com/office/drawing/2014/chartex" xmlns:cx1="http://schemas.microsoft.com/office/drawing/2015/9/8/chartex" xmlns:cx2="http://schemas.microsoft.com/office/drawing/2015/10/21/chartex" xmlns:cx3="http://schemas.microsoft.com/office/drawing/2016/5/9/chartex" xmlns:cx4="http://schemas.microsoft.com/office/drawing/2016/5/10/chartex" xmlns:cx5="http://schemas.microsoft.com/office/drawing/2016/5/11/chartex" xmlns:cx6="http://schemas.microsoft.com/office/drawing/2016/5/12/chartex" xmlns:cx7="http://schemas.microsoft.com/office/drawing/2016/5/13/chartex" xmlns:cx8="http://schemas.microsoft.com/office/drawing/2016/5/14/chartex" xmlns:mc="http://schemas.openxmlformats.org/markup-compatibility/2006" xmlns:aink="http://schemas.microsoft.com/office/drawing/2016/ink" xmlns:am3d="http://schemas.microsoft.com/office/drawing/2017/model3d" xmlns:o="urn:schemas-microsoft-com:office:office" xmlns:r="http://schemas.openxmlformats.org/officeDocument/2006/relationships" xmlns:m="http://schemas.openxmlformats.org/officeDocument/2006/math" xmlns:v="urn:schemas-microsoft-com:vml" xmlns:wp14="http://schemas.microsoft.com/office/word/2010/wordprocessingDrawing" xmlns:wp="http://schemas.openxmlformats.org/drawingml/2006/wordprocessingDrawing" xmlns:w10="urn:schemas-microsoft-com:office:word" xmlns:w="http://schemas.openxmlformats.org/wordprocessingml/2006/main" xmlns:w14="http://schemas.microsoft.com/office/word/2010/wordml" xmlns:w15="http://schemas.microsoft.com/office/word/2012/wordml" xmlns:w16cex="http://schemas.microsoft.com/office/word/2018/wordml/cex" xmlns:w16cid="http://schemas.microsoft.com/office/word/2016/wordml/cid" xmlns:w16="http://schemas.microsoft.com/office/word/2018/wordml" xmlns:w16se="http://schemas.microsoft.com/office/word/2015/wordml/symex" xmlns:wpg="http://schemas.microsoft.com/office/word/2010/wordprocessingGroup" xmlns:wpi="http://schemas.microsoft.com/office/word/2010/wordprocessingInk" xmlns:wne="http://schemas.microsoft.com/office/word/2006/wordml" xmlns:wps="http://schemas.microsoft.com/office/word/2010/wordprocessingShape" mc:Ignorable="w14 w15 w16se w16cid w16 w16cex wp14">
+<w:hdr xmlns:wpc="http://schemas.microsoft.com/office/word/2010/wordprocessingCanvas" xmlns:cx="http://schemas.microsoft.com/office/drawing/2014/chartex" xmlns:cx1="http://schemas.microsoft.com/office/drawing/2015/9/8/chartex" xmlns:cx2="http://schemas.microsoft.com/office/drawing/2015/10/21/chartex" xmlns:cx3="http://schemas.microsoft.com/office/drawing/2016/5/9/chartex" xmlns:cx4="http://schemas.microsoft.com/office/drawing/2016/5/10/chartex" xmlns:cx5="http://schemas.microsoft.com/office/drawing/2016/5/11/chartex" xmlns:cx6="http://schemas.microsoft.com/office/drawing/2016/5/12/chartex" xmlns:cx7="http://schemas.microsoft.com/office/drawing/2016/5/13/chartex" xmlns:cx8="http://schemas.microsoft.com/office/drawing/2016/5/14/chartex" xmlns:mc="http://schemas.openxmlformats.org/markup-compatibility/2006" xmlns:aink="http://schemas.microsoft.com/office/drawing/2016/ink" xmlns:am3d="http://schemas.microsoft.com/office/drawing/2017/model3d" xmlns:o="urn:schemas-microsoft-com:office:office" xmlns:r="http://schemas.openxmlformats.org/officeDocument/2006/relationships" xmlns:m="http://schemas.openxmlformats.org/officeDocument/2006/math" xmlns:v="urn:schemas-microsoft-com:vml" xmlns:wp14="http://schemas.microsoft.com/office/word/2010/wordprocessingDrawing" xmlns:wp="http://schemas.openxmlformats.org/drawingml/2006/wordprocessingDrawing" xmlns:w10="urn:schemas-microsoft-com:office:word" xmlns:w="http://schemas.openxmlformats.org/wordprocessingml/2006/main" xmlns:w14="http://schemas.microsoft.com/office/word/2010/wordml" xmlns:w15="http://schemas.microsoft.com/office/word/2012/wordml" xmlns:w16cex="http://schemas.microsoft.com/office/word/2018/wordml/cex" xmlns:w16cid="http://schemas.microsoft.com/office/word/2016/wordml/cid" xmlns:w16="http://schemas.microsoft.com/office/word/2018/wordml" xmlns:w16sdtdh="http://schemas.microsoft.com/office/word/2020/wordml/sdtdatahash" xmlns:w16se="http://schemas.microsoft.com/office/word/2015/wordml/symex" xmlns:wpg="http://schemas.microsoft.com/office/word/2010/wordprocessingGroup" xmlns:wpi="http://schemas.microsoft.com/office/word/2010/wordprocessingInk" xmlns:wne="http://schemas.microsoft.com/office/word/2006/wordml" xmlns:wps="http://schemas.microsoft.com/office/word/2010/wordprocessingShape" mc:Ignorable="w14 w15 w16se w16cid w16 w16cex w16sdtdh wp14">
   <w:tbl>
     <w:tblPr>
       <w:tblStyle w:val="TableGrid"/>
-      <w:tblW w:w="0" w:type="auto"/>
+      <w:tblW w:w="8945" w:type="dxa"/>
       <w:tblBorders>
         <w:top w:val="none" w:sz="0" w:space="0" w:color="auto"/>
         <w:left w:val="none" w:sz="0" w:space="0" w:color="auto"/>
@@ -510,16 +2069,16 @@
     </w:tblPr>
     <w:tblGrid>
       <w:gridCol w:w="1843"/>
-      <w:gridCol w:w="5352"/>
-      <w:gridCol w:w="1821"/>
+      <w:gridCol w:w="5301"/>
+      <w:gridCol w:w="1801"/>
     </w:tblGrid>
     <w:tr>
       <w:trPr>
-        <w:trHeight w:val="617"/>
+        <w:trHeight w:val="692"/>
       </w:trPr>
       <w:tc>
         <w:tcPr>
-          <w:tcW w:w="1843" w:type="dxa"/>
+          <w:tcW w:w="1837" w:type="dxa"/>
         </w:tcPr>
         <w:p>
           <w:pPr>
@@ -538,7 +2097,7 @@
               <wp:inline distT="0" distB="0" distL="0" distR="0" wp14:anchorId="15E74C34" wp14:editId="656324A1">
                 <wp:extent cx="1033272" cy="339454"/>
                 <wp:effectExtent l="0" t="0" r="0" b="3810"/>
-                <wp:docPr id="3" name="Picture 3"/>
+                <wp:docPr id="12" name="Picture 12"/>
                 <wp:cNvGraphicFramePr>
                   <a:graphicFrameLocks xmlns:a="http://schemas.openxmlformats.org/drawingml/2006/main" noChangeAspect="1"/>
                 </wp:cNvGraphicFramePr>
@@ -593,7 +2152,7 @@
       </w:tc>
       <w:tc>
         <w:tcPr>
-          <w:tcW w:w="5352" w:type="dxa"/>
+          <w:tcW w:w="5305" w:type="dxa"/>
           <w:vAlign w:val="center"/>
         </w:tcPr>
         <w:p>
@@ -629,7 +2188,7 @@
       </w:tc>
       <w:tc>
         <w:tcPr>
-          <w:tcW w:w="1821" w:type="dxa"/>
+          <w:tcW w:w="1803" w:type="dxa"/>
         </w:tcPr>
         <w:p>
           <w:pPr>
@@ -644,6 +2203,309 @@
       <w:pStyle w:val="Header"/>
     </w:pPr>
   </w:p>
+</w:hdr>
+</file>
+
+<file path=word/header2.xml><?xml version="1.0" encoding="utf-8"?>
+<w:hdr xmlns:wpc="http://schemas.microsoft.com/office/word/2010/wordprocessingCanvas" xmlns:cx="http://schemas.microsoft.com/office/drawing/2014/chartex" xmlns:cx1="http://schemas.microsoft.com/office/drawing/2015/9/8/chartex" xmlns:cx2="http://schemas.microsoft.com/office/drawing/2015/10/21/chartex" xmlns:cx3="http://schemas.microsoft.com/office/drawing/2016/5/9/chartex" xmlns:cx4="http://schemas.microsoft.com/office/drawing/2016/5/10/chartex" xmlns:cx5="http://schemas.microsoft.com/office/drawing/2016/5/11/chartex" xmlns:cx6="http://schemas.microsoft.com/office/drawing/2016/5/12/chartex" xmlns:cx7="http://schemas.microsoft.com/office/drawing/2016/5/13/chartex" xmlns:cx8="http://schemas.microsoft.com/office/drawing/2016/5/14/chartex" xmlns:mc="http://schemas.openxmlformats.org/markup-compatibility/2006" xmlns:aink="http://schemas.microsoft.com/office/drawing/2016/ink" xmlns:am3d="http://schemas.microsoft.com/office/drawing/2017/model3d" xmlns:o="urn:schemas-microsoft-com:office:office" xmlns:r="http://schemas.openxmlformats.org/officeDocument/2006/relationships" xmlns:m="http://schemas.openxmlformats.org/officeDocument/2006/math" xmlns:v="urn:schemas-microsoft-com:vml" xmlns:wp14="http://schemas.microsoft.com/office/word/2010/wordprocessingDrawing" xmlns:wp="http://schemas.openxmlformats.org/drawingml/2006/wordprocessingDrawing" xmlns:w10="urn:schemas-microsoft-com:office:word" xmlns:w="http://schemas.openxmlformats.org/wordprocessingml/2006/main" xmlns:w14="http://schemas.microsoft.com/office/word/2010/wordml" xmlns:w15="http://schemas.microsoft.com/office/word/2012/wordml" xmlns:w16cex="http://schemas.microsoft.com/office/word/2018/wordml/cex" xmlns:w16cid="http://schemas.microsoft.com/office/word/2016/wordml/cid" xmlns:w16="http://schemas.microsoft.com/office/word/2018/wordml" xmlns:w16sdtdh="http://schemas.microsoft.com/office/word/2020/wordml/sdtdatahash" xmlns:w16se="http://schemas.microsoft.com/office/word/2015/wordml/symex" xmlns:wpg="http://schemas.microsoft.com/office/word/2010/wordprocessingGroup" xmlns:wpi="http://schemas.microsoft.com/office/word/2010/wordprocessingInk" xmlns:wne="http://schemas.microsoft.com/office/word/2006/wordml" xmlns:wps="http://schemas.microsoft.com/office/word/2010/wordprocessingShape" mc:Ignorable="w14 w15 w16se w16cid w16 w16cex w16sdtdh wp14">
+  <w:tbl>
+    <w:tblPr>
+      <w:tblStyle w:val="TableGrid"/>
+      <w:tblW w:w="13926" w:type="dxa"/>
+      <w:tblBorders>
+        <w:top w:val="none" w:sz="0" w:space="0" w:color="auto"/>
+        <w:left w:val="none" w:sz="0" w:space="0" w:color="auto"/>
+        <w:right w:val="none" w:sz="0" w:space="0" w:color="auto"/>
+        <w:insideH w:val="none" w:sz="0" w:space="0" w:color="auto"/>
+        <w:insideV w:val="none" w:sz="0" w:space="0" w:color="auto"/>
+      </w:tblBorders>
+      <w:tblLook w:val="04A0" w:firstRow="1" w:lastRow="0" w:firstColumn="1" w:lastColumn="0" w:noHBand="0" w:noVBand="1"/>
+    </w:tblPr>
+    <w:tblGrid>
+      <w:gridCol w:w="2869"/>
+      <w:gridCol w:w="8253"/>
+      <w:gridCol w:w="2804"/>
+    </w:tblGrid>
+    <w:tr>
+      <w:trPr>
+        <w:trHeight w:val="866"/>
+      </w:trPr>
+      <w:tc>
+        <w:tcPr>
+          <w:tcW w:w="2869" w:type="dxa"/>
+        </w:tcPr>
+        <w:p>
+          <w:pPr>
+            <w:pStyle w:val="Header"/>
+            <w:jc w:val="center"/>
+          </w:pPr>
+          <w:r>
+            <w:rPr>
+              <w:b/>
+              <w:bCs/>
+              <w:noProof/>
+              <w:sz w:val="72"/>
+              <w:szCs w:val="72"/>
+            </w:rPr>
+            <w:drawing>
+              <wp:inline distT="0" distB="0" distL="0" distR="0" wp14:anchorId="09037741" wp14:editId="6502A113">
+                <wp:extent cx="1033272" cy="339454"/>
+                <wp:effectExtent l="0" t="0" r="0" b="3810"/>
+                <wp:docPr id="15" name="Picture 15"/>
+                <wp:cNvGraphicFramePr>
+                  <a:graphicFrameLocks xmlns:a="http://schemas.openxmlformats.org/drawingml/2006/main" noChangeAspect="1"/>
+                </wp:cNvGraphicFramePr>
+                <a:graphic xmlns:a="http://schemas.openxmlformats.org/drawingml/2006/main">
+                  <a:graphicData uri="http://schemas.openxmlformats.org/drawingml/2006/picture">
+                    <pic:pic xmlns:pic="http://schemas.openxmlformats.org/drawingml/2006/picture">
+                      <pic:nvPicPr>
+                        <pic:cNvPr id="0" name="Picture 1"/>
+                        <pic:cNvPicPr>
+                          <a:picLocks noChangeAspect="1" noChangeArrowheads="1"/>
+                        </pic:cNvPicPr>
+                      </pic:nvPicPr>
+                      <pic:blipFill>
+                        <a:blip r:embed="rId1" cstate="print">
+                          <a:extLst>
+                            <a:ext uri="{28A0092B-C50C-407E-A947-70E740481C1C}">
+                              <a14:useLocalDpi xmlns:a14="http://schemas.microsoft.com/office/drawing/2010/main" val="0"/>
+                            </a:ext>
+                          </a:extLst>
+                        </a:blip>
+                        <a:srcRect/>
+                        <a:stretch>
+                          <a:fillRect/>
+                        </a:stretch>
+                      </pic:blipFill>
+                      <pic:spPr bwMode="auto">
+                        <a:xfrm>
+                          <a:off x="0" y="0"/>
+                          <a:ext cx="1033272" cy="339454"/>
+                        </a:xfrm>
+                        <a:prstGeom prst="rect">
+                          <a:avLst/>
+                        </a:prstGeom>
+                        <a:noFill/>
+                        <a:ln>
+                          <a:noFill/>
+                        </a:ln>
+                      </pic:spPr>
+                    </pic:pic>
+                  </a:graphicData>
+                </a:graphic>
+              </wp:inline>
+            </w:drawing>
+          </w:r>
+        </w:p>
+        <w:p>
+          <w:pPr>
+            <w:pStyle w:val="Header"/>
+            <w:jc w:val="center"/>
+          </w:pPr>
+        </w:p>
+      </w:tc>
+      <w:tc>
+        <w:tcPr>
+          <w:tcW w:w="8253" w:type="dxa"/>
+          <w:vAlign w:val="center"/>
+        </w:tcPr>
+        <w:p>
+          <w:pPr>
+            <w:pStyle w:val="Header"/>
+            <w:jc w:val="center"/>
+            <w:rPr>
+              <w:b/>
+              <w:bCs/>
+            </w:rPr>
+          </w:pPr>
+          <w:r>
+            <w:rPr>
+              <w:b/>
+              <w:bCs/>
+            </w:rPr>
+            <w:t>FORMULIR</w:t>
+          </w:r>
+        </w:p>
+        <w:p>
+          <w:pPr>
+            <w:pStyle w:val="Header"/>
+            <w:jc w:val="center"/>
+          </w:pPr>
+          <w:r>
+            <w:rPr>
+              <w:b/>
+              <w:bCs/>
+            </w:rPr>
+            <w:t>USER ACCEPTANCE TESTING (UAT)</w:t>
+          </w:r>
+        </w:p>
+      </w:tc>
+      <w:tc>
+        <w:tcPr>
+          <w:tcW w:w="2804" w:type="dxa"/>
+        </w:tcPr>
+        <w:p>
+          <w:pPr>
+            <w:pStyle w:val="Header"/>
+          </w:pPr>
+        </w:p>
+      </w:tc>
+    </w:tr>
+  </w:tbl>
+  <w:p>
+    <w:pPr>
+      <w:pStyle w:val="Header"/>
+    </w:pPr>
+  </w:p>
+</w:hdr>
+</file>
+
+<file path=word/header3.xml><?xml version="1.0" encoding="utf-8"?>
+<w:hdr xmlns:wpc="http://schemas.microsoft.com/office/word/2010/wordprocessingCanvas" xmlns:cx="http://schemas.microsoft.com/office/drawing/2014/chartex" xmlns:cx1="http://schemas.microsoft.com/office/drawing/2015/9/8/chartex" xmlns:cx2="http://schemas.microsoft.com/office/drawing/2015/10/21/chartex" xmlns:cx3="http://schemas.microsoft.com/office/drawing/2016/5/9/chartex" xmlns:cx4="http://schemas.microsoft.com/office/drawing/2016/5/10/chartex" xmlns:cx5="http://schemas.microsoft.com/office/drawing/2016/5/11/chartex" xmlns:cx6="http://schemas.microsoft.com/office/drawing/2016/5/12/chartex" xmlns:cx7="http://schemas.microsoft.com/office/drawing/2016/5/13/chartex" xmlns:cx8="http://schemas.microsoft.com/office/drawing/2016/5/14/chartex" xmlns:mc="http://schemas.openxmlformats.org/markup-compatibility/2006" xmlns:aink="http://schemas.microsoft.com/office/drawing/2016/ink" xmlns:am3d="http://schemas.microsoft.com/office/drawing/2017/model3d" xmlns:o="urn:schemas-microsoft-com:office:office" xmlns:r="http://schemas.openxmlformats.org/officeDocument/2006/relationships" xmlns:m="http://schemas.openxmlformats.org/officeDocument/2006/math" xmlns:v="urn:schemas-microsoft-com:vml" xmlns:wp14="http://schemas.microsoft.com/office/word/2010/wordprocessingDrawing" xmlns:wp="http://schemas.openxmlformats.org/drawingml/2006/wordprocessingDrawing" xmlns:w10="urn:schemas-microsoft-com:office:word" xmlns:w="http://schemas.openxmlformats.org/wordprocessingml/2006/main" xmlns:w14="http://schemas.microsoft.com/office/word/2010/wordml" xmlns:w15="http://schemas.microsoft.com/office/word/2012/wordml" xmlns:w16cex="http://schemas.microsoft.com/office/word/2018/wordml/cex" xmlns:w16cid="http://schemas.microsoft.com/office/word/2016/wordml/cid" xmlns:w16="http://schemas.microsoft.com/office/word/2018/wordml" xmlns:w16sdtdh="http://schemas.microsoft.com/office/word/2020/wordml/sdtdatahash" xmlns:w16se="http://schemas.microsoft.com/office/word/2015/wordml/symex" xmlns:wpg="http://schemas.microsoft.com/office/word/2010/wordprocessingGroup" xmlns:wpi="http://schemas.microsoft.com/office/word/2010/wordprocessingInk" xmlns:wne="http://schemas.microsoft.com/office/word/2006/wordml" xmlns:wps="http://schemas.microsoft.com/office/word/2010/wordprocessingShape" mc:Ignorable="w14 w15 w16se w16cid w16 w16cex w16sdtdh wp14">
+  <w:tbl>
+    <w:tblPr>
+      <w:tblStyle w:val="TableGrid"/>
+      <w:tblW w:w="8962" w:type="dxa"/>
+      <w:tblBorders>
+        <w:top w:val="none" w:sz="0" w:space="0" w:color="auto"/>
+        <w:left w:val="none" w:sz="0" w:space="0" w:color="auto"/>
+        <w:right w:val="none" w:sz="0" w:space="0" w:color="auto"/>
+        <w:insideH w:val="none" w:sz="0" w:space="0" w:color="auto"/>
+        <w:insideV w:val="none" w:sz="0" w:space="0" w:color="auto"/>
+      </w:tblBorders>
+      <w:tblLook w:val="04A0" w:firstRow="1" w:lastRow="0" w:firstColumn="1" w:lastColumn="0" w:noHBand="0" w:noVBand="1"/>
+    </w:tblPr>
+    <w:tblGrid>
+      <w:gridCol w:w="1846"/>
+      <w:gridCol w:w="5312"/>
+      <w:gridCol w:w="1804"/>
+    </w:tblGrid>
+    <w:tr>
+      <w:trPr>
+        <w:trHeight w:val="1091"/>
+      </w:trPr>
+      <w:tc>
+        <w:tcPr>
+          <w:tcW w:w="1846" w:type="dxa"/>
+        </w:tcPr>
+        <w:p>
+          <w:pPr>
+            <w:pStyle w:val="Header"/>
+            <w:jc w:val="center"/>
+          </w:pPr>
+          <w:r>
+            <w:rPr>
+              <w:b/>
+              <w:bCs/>
+              <w:noProof/>
+              <w:sz w:val="72"/>
+              <w:szCs w:val="72"/>
+            </w:rPr>
+            <w:drawing>
+              <wp:inline distT="0" distB="0" distL="0" distR="0" wp14:anchorId="144BE4C7" wp14:editId="3E9453ED">
+                <wp:extent cx="1033272" cy="339454"/>
+                <wp:effectExtent l="0" t="0" r="0" b="3810"/>
+                <wp:docPr id="16" name="Picture 16"/>
+                <wp:cNvGraphicFramePr>
+                  <a:graphicFrameLocks xmlns:a="http://schemas.openxmlformats.org/drawingml/2006/main" noChangeAspect="1"/>
+                </wp:cNvGraphicFramePr>
+                <a:graphic xmlns:a="http://schemas.openxmlformats.org/drawingml/2006/main">
+                  <a:graphicData uri="http://schemas.openxmlformats.org/drawingml/2006/picture">
+                    <pic:pic xmlns:pic="http://schemas.openxmlformats.org/drawingml/2006/picture">
+                      <pic:nvPicPr>
+                        <pic:cNvPr id="0" name="Picture 1"/>
+                        <pic:cNvPicPr>
+                          <a:picLocks noChangeAspect="1" noChangeArrowheads="1"/>
+                        </pic:cNvPicPr>
+                      </pic:nvPicPr>
+                      <pic:blipFill>
+                        <a:blip r:embed="rId1" cstate="print">
+                          <a:extLst>
+                            <a:ext uri="{28A0092B-C50C-407E-A947-70E740481C1C}">
+                              <a14:useLocalDpi xmlns:a14="http://schemas.microsoft.com/office/drawing/2010/main" val="0"/>
+                            </a:ext>
+                          </a:extLst>
+                        </a:blip>
+                        <a:srcRect/>
+                        <a:stretch>
+                          <a:fillRect/>
+                        </a:stretch>
+                      </pic:blipFill>
+                      <pic:spPr bwMode="auto">
+                        <a:xfrm>
+                          <a:off x="0" y="0"/>
+                          <a:ext cx="1033272" cy="339454"/>
+                        </a:xfrm>
+                        <a:prstGeom prst="rect">
+                          <a:avLst/>
+                        </a:prstGeom>
+                        <a:noFill/>
+                        <a:ln>
+                          <a:noFill/>
+                        </a:ln>
+                      </pic:spPr>
+                    </pic:pic>
+                  </a:graphicData>
+                </a:graphic>
+              </wp:inline>
+            </w:drawing>
+          </w:r>
+        </w:p>
+        <w:p>
+          <w:pPr>
+            <w:pStyle w:val="Header"/>
+            <w:jc w:val="center"/>
+          </w:pPr>
+        </w:p>
+      </w:tc>
+      <w:tc>
+        <w:tcPr>
+          <w:tcW w:w="5312" w:type="dxa"/>
+          <w:vAlign w:val="center"/>
+        </w:tcPr>
+        <w:p>
+          <w:pPr>
+            <w:pStyle w:val="Header"/>
+            <w:jc w:val="center"/>
+            <w:rPr>
+              <w:b/>
+              <w:bCs/>
+            </w:rPr>
+          </w:pPr>
+          <w:r>
+            <w:rPr>
+              <w:b/>
+              <w:bCs/>
+            </w:rPr>
+            <w:t>FORMULIR</w:t>
+          </w:r>
+        </w:p>
+        <w:p>
+          <w:pPr>
+            <w:pStyle w:val="Header"/>
+            <w:jc w:val="center"/>
+          </w:pPr>
+          <w:r>
+            <w:rPr>
+              <w:b/>
+              <w:bCs/>
+            </w:rPr>
+            <w:t>USER ACCEPTANCE TESTING (UAT)</w:t>
+          </w:r>
+        </w:p>
+      </w:tc>
+      <w:tc>
+        <w:tcPr>
+          <w:tcW w:w="1804" w:type="dxa"/>
+        </w:tcPr>
+        <w:p>
+          <w:pPr>
+            <w:pStyle w:val="Header"/>
+          </w:pPr>
+        </w:p>
+      </w:tc>
+    </w:tr>
+  </w:tbl>
   <w:p>
     <w:pPr>
       <w:pStyle w:val="Header"/>
@@ -653,8 +2515,97 @@
 </file>
 
 <file path=word/numbering.xml><?xml version="1.0" encoding="utf-8"?>
-<w:numbering xmlns:wpc="http://schemas.microsoft.com/office/word/2010/wordprocessingCanvas" xmlns:cx="http://schemas.microsoft.com/office/drawing/2014/chartex" xmlns:cx1="http://schemas.microsoft.com/office/drawing/2015/9/8/chartex" xmlns:cx2="http://schemas.microsoft.com/office/drawing/2015/10/21/chartex" xmlns:cx3="http://schemas.microsoft.com/office/drawing/2016/5/9/chartex" xmlns:cx4="http://schemas.microsoft.com/office/drawing/2016/5/10/chartex" xmlns:cx5="http://schemas.microsoft.com/office/drawing/2016/5/11/chartex" xmlns:cx6="http://schemas.microsoft.com/office/drawing/2016/5/12/chartex" xmlns:cx7="http://schemas.microsoft.com/office/drawing/2016/5/13/chartex" xmlns:cx8="http://schemas.microsoft.com/office/drawing/2016/5/14/chartex" xmlns:mc="http://schemas.openxmlformats.org/markup-compatibility/2006" xmlns:aink="http://schemas.microsoft.com/office/drawing/2016/ink" xmlns:am3d="http://schemas.microsoft.com/office/drawing/2017/model3d" xmlns:o="urn:schemas-microsoft-com:office:office" xmlns:r="http://schemas.openxmlformats.org/officeDocument/2006/relationships" xmlns:m="http://schemas.openxmlformats.org/officeDocument/2006/math" xmlns:v="urn:schemas-microsoft-com:vml" xmlns:wp14="http://schemas.microsoft.com/office/word/2010/wordprocessingDrawing" xmlns:wp="http://schemas.openxmlformats.org/drawingml/2006/wordprocessingDrawing" xmlns:w10="urn:schemas-microsoft-com:office:word" xmlns:w="http://schemas.openxmlformats.org/wordprocessingml/2006/main" xmlns:w14="http://schemas.microsoft.com/office/word/2010/wordml" xmlns:w15="http://schemas.microsoft.com/office/word/2012/wordml" xmlns:w16cex="http://schemas.microsoft.com/office/word/2018/wordml/cex" xmlns:w16cid="http://schemas.microsoft.com/office/word/2016/wordml/cid" xmlns:w16="http://schemas.microsoft.com/office/word/2018/wordml" xmlns:w16se="http://schemas.microsoft.com/office/word/2015/wordml/symex" xmlns:wpg="http://schemas.microsoft.com/office/word/2010/wordprocessingGroup" xmlns:wpi="http://schemas.microsoft.com/office/word/2010/wordprocessingInk" xmlns:wne="http://schemas.microsoft.com/office/word/2006/wordml" xmlns:wps="http://schemas.microsoft.com/office/word/2010/wordprocessingShape" mc:Ignorable="w14 w15 w16se w16cid w16 w16cex wp14">
+<w:numbering xmlns:wpc="http://schemas.microsoft.com/office/word/2010/wordprocessingCanvas" xmlns:cx="http://schemas.microsoft.com/office/drawing/2014/chartex" xmlns:cx1="http://schemas.microsoft.com/office/drawing/2015/9/8/chartex" xmlns:cx2="http://schemas.microsoft.com/office/drawing/2015/10/21/chartex" xmlns:cx3="http://schemas.microsoft.com/office/drawing/2016/5/9/chartex" xmlns:cx4="http://schemas.microsoft.com/office/drawing/2016/5/10/chartex" xmlns:cx5="http://schemas.microsoft.com/office/drawing/2016/5/11/chartex" xmlns:cx6="http://schemas.microsoft.com/office/drawing/2016/5/12/chartex" xmlns:cx7="http://schemas.microsoft.com/office/drawing/2016/5/13/chartex" xmlns:cx8="http://schemas.microsoft.com/office/drawing/2016/5/14/chartex" xmlns:mc="http://schemas.openxmlformats.org/markup-compatibility/2006" xmlns:aink="http://schemas.microsoft.com/office/drawing/2016/ink" xmlns:am3d="http://schemas.microsoft.com/office/drawing/2017/model3d" xmlns:o="urn:schemas-microsoft-com:office:office" xmlns:r="http://schemas.openxmlformats.org/officeDocument/2006/relationships" xmlns:m="http://schemas.openxmlformats.org/officeDocument/2006/math" xmlns:v="urn:schemas-microsoft-com:vml" xmlns:wp14="http://schemas.microsoft.com/office/word/2010/wordprocessingDrawing" xmlns:wp="http://schemas.openxmlformats.org/drawingml/2006/wordprocessingDrawing" xmlns:w10="urn:schemas-microsoft-com:office:word" xmlns:w="http://schemas.openxmlformats.org/wordprocessingml/2006/main" xmlns:w14="http://schemas.microsoft.com/office/word/2010/wordml" xmlns:w15="http://schemas.microsoft.com/office/word/2012/wordml" xmlns:w16cex="http://schemas.microsoft.com/office/word/2018/wordml/cex" xmlns:w16cid="http://schemas.microsoft.com/office/word/2016/wordml/cid" xmlns:w16="http://schemas.microsoft.com/office/word/2018/wordml" xmlns:w16sdtdh="http://schemas.microsoft.com/office/word/2020/wordml/sdtdatahash" xmlns:w16se="http://schemas.microsoft.com/office/word/2015/wordml/symex" xmlns:wpg="http://schemas.microsoft.com/office/word/2010/wordprocessingGroup" xmlns:wpi="http://schemas.microsoft.com/office/word/2010/wordprocessingInk" xmlns:wne="http://schemas.microsoft.com/office/word/2006/wordml" xmlns:wps="http://schemas.microsoft.com/office/word/2010/wordprocessingShape" mc:Ignorable="w14 w15 w16se w16cid w16 w16cex w16sdtdh wp14">
   <w:abstractNum w:abstractNumId="0" w15:restartNumberingAfterBreak="0">
+    <w:nsid w:val="04E45863"/>
+    <w:multiLevelType w:val="hybridMultilevel"/>
+    <w:tmpl w:val="F236C78E"/>
+    <w:lvl w:ilvl="0" w:tplc="3809000F">
+      <w:start w:val="1"/>
+      <w:numFmt w:val="decimal"/>
+      <w:lvlText w:val="%1."/>
+      <w:lvlJc w:val="left"/>
+      <w:pPr>
+        <w:ind w:left="720" w:hanging="360"/>
+      </w:pPr>
+      <w:rPr>
+        <w:rFonts w:hint="default"/>
+      </w:rPr>
+    </w:lvl>
+    <w:lvl w:ilvl="1" w:tplc="38090019" w:tentative="1">
+      <w:start w:val="1"/>
+      <w:numFmt w:val="lowerLetter"/>
+      <w:lvlText w:val="%2."/>
+      <w:lvlJc w:val="left"/>
+      <w:pPr>
+        <w:ind w:left="1440" w:hanging="360"/>
+      </w:pPr>
+    </w:lvl>
+    <w:lvl w:ilvl="2" w:tplc="3809001B" w:tentative="1">
+      <w:start w:val="1"/>
+      <w:numFmt w:val="lowerRoman"/>
+      <w:lvlText w:val="%3."/>
+      <w:lvlJc w:val="right"/>
+      <w:pPr>
+        <w:ind w:left="2160" w:hanging="180"/>
+      </w:pPr>
+    </w:lvl>
+    <w:lvl w:ilvl="3" w:tplc="3809000F" w:tentative="1">
+      <w:start w:val="1"/>
+      <w:numFmt w:val="decimal"/>
+      <w:lvlText w:val="%4."/>
+      <w:lvlJc w:val="left"/>
+      <w:pPr>
+        <w:ind w:left="2880" w:hanging="360"/>
+      </w:pPr>
+    </w:lvl>
+    <w:lvl w:ilvl="4" w:tplc="38090019" w:tentative="1">
+      <w:start w:val="1"/>
+      <w:numFmt w:val="lowerLetter"/>
+      <w:lvlText w:val="%5."/>
+      <w:lvlJc w:val="left"/>
+      <w:pPr>
+        <w:ind w:left="3600" w:hanging="360"/>
+      </w:pPr>
+    </w:lvl>
+    <w:lvl w:ilvl="5" w:tplc="3809001B" w:tentative="1">
+      <w:start w:val="1"/>
+      <w:numFmt w:val="lowerRoman"/>
+      <w:lvlText w:val="%6."/>
+      <w:lvlJc w:val="right"/>
+      <w:pPr>
+        <w:ind w:left="4320" w:hanging="180"/>
+      </w:pPr>
+    </w:lvl>
+    <w:lvl w:ilvl="6" w:tplc="3809000F" w:tentative="1">
+      <w:start w:val="1"/>
+      <w:numFmt w:val="decimal"/>
+      <w:lvlText w:val="%7."/>
+      <w:lvlJc w:val="left"/>
+      <w:pPr>
+        <w:ind w:left="5040" w:hanging="360"/>
+      </w:pPr>
+    </w:lvl>
+    <w:lvl w:ilvl="7" w:tplc="38090019" w:tentative="1">
+      <w:start w:val="1"/>
+      <w:numFmt w:val="lowerLetter"/>
+      <w:lvlText w:val="%8."/>
+      <w:lvlJc w:val="left"/>
+      <w:pPr>
+        <w:ind w:left="5760" w:hanging="360"/>
+      </w:pPr>
+    </w:lvl>
+    <w:lvl w:ilvl="8" w:tplc="3809001B" w:tentative="1">
+      <w:start w:val="1"/>
+      <w:numFmt w:val="lowerRoman"/>
+      <w:lvlText w:val="%9."/>
+      <w:lvlJc w:val="right"/>
+      <w:pPr>
+        <w:ind w:left="6480" w:hanging="180"/>
+      </w:pPr>
+    </w:lvl>
+  </w:abstractNum>
+  <w:abstractNum w:abstractNumId="1" w15:restartNumberingAfterBreak="0">
     <w:nsid w:val="0A1B6C7F"/>
     <w:multiLevelType w:val="hybridMultilevel"/>
     <w:tmpl w:val="4E64E964"/>
@@ -743,7 +2694,7 @@
       </w:pPr>
     </w:lvl>
   </w:abstractNum>
-  <w:abstractNum w:abstractNumId="1" w15:restartNumberingAfterBreak="0">
+  <w:abstractNum w:abstractNumId="2" w15:restartNumberingAfterBreak="0">
     <w:nsid w:val="2A1068F6"/>
     <w:multiLevelType w:val="hybridMultilevel"/>
     <w:tmpl w:val="660075CC"/>
@@ -832,7 +2783,7 @@
       </w:pPr>
     </w:lvl>
   </w:abstractNum>
-  <w:abstractNum w:abstractNumId="2" w15:restartNumberingAfterBreak="0">
+  <w:abstractNum w:abstractNumId="3" w15:restartNumberingAfterBreak="0">
     <w:nsid w:val="303D622F"/>
     <w:multiLevelType w:val="hybridMultilevel"/>
     <w:tmpl w:val="E1B4734A"/>
@@ -945,7 +2896,7 @@
       </w:rPr>
     </w:lvl>
   </w:abstractNum>
-  <w:abstractNum w:abstractNumId="3" w15:restartNumberingAfterBreak="0">
+  <w:abstractNum w:abstractNumId="4" w15:restartNumberingAfterBreak="0">
     <w:nsid w:val="324C3F1E"/>
     <w:multiLevelType w:val="hybridMultilevel"/>
     <w:tmpl w:val="153A9DBE"/>
@@ -1034,7 +2985,7 @@
       </w:pPr>
     </w:lvl>
   </w:abstractNum>
-  <w:abstractNum w:abstractNumId="4" w15:restartNumberingAfterBreak="0">
+  <w:abstractNum w:abstractNumId="5" w15:restartNumberingAfterBreak="0">
     <w:nsid w:val="375E4DB3"/>
     <w:multiLevelType w:val="hybridMultilevel"/>
     <w:tmpl w:val="79C01BA0"/>
@@ -1123,7 +3074,7 @@
       </w:pPr>
     </w:lvl>
   </w:abstractNum>
-  <w:abstractNum w:abstractNumId="5" w15:restartNumberingAfterBreak="0">
+  <w:abstractNum w:abstractNumId="6" w15:restartNumberingAfterBreak="0">
     <w:nsid w:val="54115327"/>
     <w:multiLevelType w:val="hybridMultilevel"/>
     <w:tmpl w:val="DA14D2C8"/>
@@ -1214,7 +3165,7 @@
       </w:pPr>
     </w:lvl>
   </w:abstractNum>
-  <w:abstractNum w:abstractNumId="6" w15:restartNumberingAfterBreak="0">
+  <w:abstractNum w:abstractNumId="7" w15:restartNumberingAfterBreak="0">
     <w:nsid w:val="564B5076"/>
     <w:multiLevelType w:val="hybridMultilevel"/>
     <w:tmpl w:val="A32C4812"/>
@@ -1303,7 +3254,96 @@
       </w:pPr>
     </w:lvl>
   </w:abstractNum>
-  <w:abstractNum w:abstractNumId="7" w15:restartNumberingAfterBreak="0">
+  <w:abstractNum w:abstractNumId="8" w15:restartNumberingAfterBreak="0">
+    <w:nsid w:val="608761AB"/>
+    <w:multiLevelType w:val="hybridMultilevel"/>
+    <w:tmpl w:val="1F7E6706"/>
+    <w:lvl w:ilvl="0" w:tplc="3809000F">
+      <w:start w:val="1"/>
+      <w:numFmt w:val="decimal"/>
+      <w:lvlText w:val="%1."/>
+      <w:lvlJc w:val="left"/>
+      <w:pPr>
+        <w:ind w:left="720" w:hanging="360"/>
+      </w:pPr>
+      <w:rPr>
+        <w:rFonts w:hint="default"/>
+      </w:rPr>
+    </w:lvl>
+    <w:lvl w:ilvl="1" w:tplc="38090019" w:tentative="1">
+      <w:start w:val="1"/>
+      <w:numFmt w:val="lowerLetter"/>
+      <w:lvlText w:val="%2."/>
+      <w:lvlJc w:val="left"/>
+      <w:pPr>
+        <w:ind w:left="1440" w:hanging="360"/>
+      </w:pPr>
+    </w:lvl>
+    <w:lvl w:ilvl="2" w:tplc="3809001B" w:tentative="1">
+      <w:start w:val="1"/>
+      <w:numFmt w:val="lowerRoman"/>
+      <w:lvlText w:val="%3."/>
+      <w:lvlJc w:val="right"/>
+      <w:pPr>
+        <w:ind w:left="2160" w:hanging="180"/>
+      </w:pPr>
+    </w:lvl>
+    <w:lvl w:ilvl="3" w:tplc="3809000F" w:tentative="1">
+      <w:start w:val="1"/>
+      <w:numFmt w:val="decimal"/>
+      <w:lvlText w:val="%4."/>
+      <w:lvlJc w:val="left"/>
+      <w:pPr>
+        <w:ind w:left="2880" w:hanging="360"/>
+      </w:pPr>
+    </w:lvl>
+    <w:lvl w:ilvl="4" w:tplc="38090019" w:tentative="1">
+      <w:start w:val="1"/>
+      <w:numFmt w:val="lowerLetter"/>
+      <w:lvlText w:val="%5."/>
+      <w:lvlJc w:val="left"/>
+      <w:pPr>
+        <w:ind w:left="3600" w:hanging="360"/>
+      </w:pPr>
+    </w:lvl>
+    <w:lvl w:ilvl="5" w:tplc="3809001B" w:tentative="1">
+      <w:start w:val="1"/>
+      <w:numFmt w:val="lowerRoman"/>
+      <w:lvlText w:val="%6."/>
+      <w:lvlJc w:val="right"/>
+      <w:pPr>
+        <w:ind w:left="4320" w:hanging="180"/>
+      </w:pPr>
+    </w:lvl>
+    <w:lvl w:ilvl="6" w:tplc="3809000F" w:tentative="1">
+      <w:start w:val="1"/>
+      <w:numFmt w:val="decimal"/>
+      <w:lvlText w:val="%7."/>
+      <w:lvlJc w:val="left"/>
+      <w:pPr>
+        <w:ind w:left="5040" w:hanging="360"/>
+      </w:pPr>
+    </w:lvl>
+    <w:lvl w:ilvl="7" w:tplc="38090019" w:tentative="1">
+      <w:start w:val="1"/>
+      <w:numFmt w:val="lowerLetter"/>
+      <w:lvlText w:val="%8."/>
+      <w:lvlJc w:val="left"/>
+      <w:pPr>
+        <w:ind w:left="5760" w:hanging="360"/>
+      </w:pPr>
+    </w:lvl>
+    <w:lvl w:ilvl="8" w:tplc="3809001B" w:tentative="1">
+      <w:start w:val="1"/>
+      <w:numFmt w:val="lowerRoman"/>
+      <w:lvlText w:val="%9."/>
+      <w:lvlJc w:val="right"/>
+      <w:pPr>
+        <w:ind w:left="6480" w:hanging="180"/>
+      </w:pPr>
+    </w:lvl>
+  </w:abstractNum>
+  <w:abstractNum w:abstractNumId="9" w15:restartNumberingAfterBreak="0">
     <w:nsid w:val="779B456F"/>
     <w:multiLevelType w:val="hybridMultilevel"/>
     <w:tmpl w:val="C8B44C8E"/>
@@ -1389,7 +3429,7 @@
       </w:pPr>
     </w:lvl>
   </w:abstractNum>
-  <w:abstractNum w:abstractNumId="8" w15:restartNumberingAfterBreak="0">
+  <w:abstractNum w:abstractNumId="10" w15:restartNumberingAfterBreak="0">
     <w:nsid w:val="781C0D4A"/>
     <w:multiLevelType w:val="hybridMultilevel"/>
     <w:tmpl w:val="BCCED6DE"/>
@@ -1478,38 +3518,228 @@
       </w:pPr>
     </w:lvl>
   </w:abstractNum>
+  <w:abstractNum w:abstractNumId="11" w15:restartNumberingAfterBreak="0">
+    <w:nsid w:val="7BBB095B"/>
+    <w:multiLevelType w:val="hybridMultilevel"/>
+    <w:tmpl w:val="94F2A262"/>
+    <w:lvl w:ilvl="0" w:tplc="3809000F">
+      <w:start w:val="1"/>
+      <w:numFmt w:val="decimal"/>
+      <w:lvlText w:val="%1."/>
+      <w:lvlJc w:val="left"/>
+      <w:pPr>
+        <w:ind w:left="720" w:hanging="360"/>
+      </w:pPr>
+      <w:rPr>
+        <w:rFonts w:hint="default"/>
+      </w:rPr>
+    </w:lvl>
+    <w:lvl w:ilvl="1" w:tplc="38090019" w:tentative="1">
+      <w:start w:val="1"/>
+      <w:numFmt w:val="lowerLetter"/>
+      <w:lvlText w:val="%2."/>
+      <w:lvlJc w:val="left"/>
+      <w:pPr>
+        <w:ind w:left="1440" w:hanging="360"/>
+      </w:pPr>
+    </w:lvl>
+    <w:lvl w:ilvl="2" w:tplc="3809001B" w:tentative="1">
+      <w:start w:val="1"/>
+      <w:numFmt w:val="lowerRoman"/>
+      <w:lvlText w:val="%3."/>
+      <w:lvlJc w:val="right"/>
+      <w:pPr>
+        <w:ind w:left="2160" w:hanging="180"/>
+      </w:pPr>
+    </w:lvl>
+    <w:lvl w:ilvl="3" w:tplc="3809000F" w:tentative="1">
+      <w:start w:val="1"/>
+      <w:numFmt w:val="decimal"/>
+      <w:lvlText w:val="%4."/>
+      <w:lvlJc w:val="left"/>
+      <w:pPr>
+        <w:ind w:left="2880" w:hanging="360"/>
+      </w:pPr>
+    </w:lvl>
+    <w:lvl w:ilvl="4" w:tplc="38090019" w:tentative="1">
+      <w:start w:val="1"/>
+      <w:numFmt w:val="lowerLetter"/>
+      <w:lvlText w:val="%5."/>
+      <w:lvlJc w:val="left"/>
+      <w:pPr>
+        <w:ind w:left="3600" w:hanging="360"/>
+      </w:pPr>
+    </w:lvl>
+    <w:lvl w:ilvl="5" w:tplc="3809001B" w:tentative="1">
+      <w:start w:val="1"/>
+      <w:numFmt w:val="lowerRoman"/>
+      <w:lvlText w:val="%6."/>
+      <w:lvlJc w:val="right"/>
+      <w:pPr>
+        <w:ind w:left="4320" w:hanging="180"/>
+      </w:pPr>
+    </w:lvl>
+    <w:lvl w:ilvl="6" w:tplc="3809000F" w:tentative="1">
+      <w:start w:val="1"/>
+      <w:numFmt w:val="decimal"/>
+      <w:lvlText w:val="%7."/>
+      <w:lvlJc w:val="left"/>
+      <w:pPr>
+        <w:ind w:left="5040" w:hanging="360"/>
+      </w:pPr>
+    </w:lvl>
+    <w:lvl w:ilvl="7" w:tplc="38090019" w:tentative="1">
+      <w:start w:val="1"/>
+      <w:numFmt w:val="lowerLetter"/>
+      <w:lvlText w:val="%8."/>
+      <w:lvlJc w:val="left"/>
+      <w:pPr>
+        <w:ind w:left="5760" w:hanging="360"/>
+      </w:pPr>
+    </w:lvl>
+    <w:lvl w:ilvl="8" w:tplc="3809001B" w:tentative="1">
+      <w:start w:val="1"/>
+      <w:numFmt w:val="lowerRoman"/>
+      <w:lvlText w:val="%9."/>
+      <w:lvlJc w:val="right"/>
+      <w:pPr>
+        <w:ind w:left="6480" w:hanging="180"/>
+      </w:pPr>
+    </w:lvl>
+  </w:abstractNum>
+  <w:abstractNum w:abstractNumId="12" w15:restartNumberingAfterBreak="0">
+    <w:nsid w:val="7D3A6124"/>
+    <w:multiLevelType w:val="hybridMultilevel"/>
+    <w:tmpl w:val="F16A0F02"/>
+    <w:lvl w:ilvl="0" w:tplc="3809000F">
+      <w:start w:val="1"/>
+      <w:numFmt w:val="decimal"/>
+      <w:lvlText w:val="%1."/>
+      <w:lvlJc w:val="left"/>
+      <w:pPr>
+        <w:ind w:left="720" w:hanging="360"/>
+      </w:pPr>
+      <w:rPr>
+        <w:rFonts w:hint="default"/>
+      </w:rPr>
+    </w:lvl>
+    <w:lvl w:ilvl="1" w:tplc="38090019" w:tentative="1">
+      <w:start w:val="1"/>
+      <w:numFmt w:val="lowerLetter"/>
+      <w:lvlText w:val="%2."/>
+      <w:lvlJc w:val="left"/>
+      <w:pPr>
+        <w:ind w:left="1440" w:hanging="360"/>
+      </w:pPr>
+    </w:lvl>
+    <w:lvl w:ilvl="2" w:tplc="3809001B" w:tentative="1">
+      <w:start w:val="1"/>
+      <w:numFmt w:val="lowerRoman"/>
+      <w:lvlText w:val="%3."/>
+      <w:lvlJc w:val="right"/>
+      <w:pPr>
+        <w:ind w:left="2160" w:hanging="180"/>
+      </w:pPr>
+    </w:lvl>
+    <w:lvl w:ilvl="3" w:tplc="3809000F" w:tentative="1">
+      <w:start w:val="1"/>
+      <w:numFmt w:val="decimal"/>
+      <w:lvlText w:val="%4."/>
+      <w:lvlJc w:val="left"/>
+      <w:pPr>
+        <w:ind w:left="2880" w:hanging="360"/>
+      </w:pPr>
+    </w:lvl>
+    <w:lvl w:ilvl="4" w:tplc="38090019" w:tentative="1">
+      <w:start w:val="1"/>
+      <w:numFmt w:val="lowerLetter"/>
+      <w:lvlText w:val="%5."/>
+      <w:lvlJc w:val="left"/>
+      <w:pPr>
+        <w:ind w:left="3600" w:hanging="360"/>
+      </w:pPr>
+    </w:lvl>
+    <w:lvl w:ilvl="5" w:tplc="3809001B" w:tentative="1">
+      <w:start w:val="1"/>
+      <w:numFmt w:val="lowerRoman"/>
+      <w:lvlText w:val="%6."/>
+      <w:lvlJc w:val="right"/>
+      <w:pPr>
+        <w:ind w:left="4320" w:hanging="180"/>
+      </w:pPr>
+    </w:lvl>
+    <w:lvl w:ilvl="6" w:tplc="3809000F" w:tentative="1">
+      <w:start w:val="1"/>
+      <w:numFmt w:val="decimal"/>
+      <w:lvlText w:val="%7."/>
+      <w:lvlJc w:val="left"/>
+      <w:pPr>
+        <w:ind w:left="5040" w:hanging="360"/>
+      </w:pPr>
+    </w:lvl>
+    <w:lvl w:ilvl="7" w:tplc="38090019" w:tentative="1">
+      <w:start w:val="1"/>
+      <w:numFmt w:val="lowerLetter"/>
+      <w:lvlText w:val="%8."/>
+      <w:lvlJc w:val="left"/>
+      <w:pPr>
+        <w:ind w:left="5760" w:hanging="360"/>
+      </w:pPr>
+    </w:lvl>
+    <w:lvl w:ilvl="8" w:tplc="3809001B" w:tentative="1">
+      <w:start w:val="1"/>
+      <w:numFmt w:val="lowerRoman"/>
+      <w:lvlText w:val="%9."/>
+      <w:lvlJc w:val="right"/>
+      <w:pPr>
+        <w:ind w:left="6480" w:hanging="180"/>
+      </w:pPr>
+    </w:lvl>
+  </w:abstractNum>
   <w:num w:numId="1">
+    <w:abstractNumId w:val="7"/>
+  </w:num>
+  <w:num w:numId="2">
+    <w:abstractNumId w:val="5"/>
+  </w:num>
+  <w:num w:numId="3">
+    <w:abstractNumId w:val="9"/>
+  </w:num>
+  <w:num w:numId="4">
     <w:abstractNumId w:val="6"/>
   </w:num>
-  <w:num w:numId="2">
+  <w:num w:numId="5">
+    <w:abstractNumId w:val="1"/>
+  </w:num>
+  <w:num w:numId="6">
     <w:abstractNumId w:val="4"/>
   </w:num>
-  <w:num w:numId="3">
-    <w:abstractNumId w:val="7"/>
+  <w:num w:numId="7">
+    <w:abstractNumId w:val="3"/>
   </w:num>
-  <w:num w:numId="4">
-    <w:abstractNumId w:val="5"/>
+  <w:num w:numId="8">
+    <w:abstractNumId w:val="10"/>
   </w:num>
-  <w:num w:numId="5">
+  <w:num w:numId="9">
+    <w:abstractNumId w:val="2"/>
+  </w:num>
+  <w:num w:numId="10">
     <w:abstractNumId w:val="0"/>
   </w:num>
-  <w:num w:numId="6">
-    <w:abstractNumId w:val="3"/>
+  <w:num w:numId="11">
+    <w:abstractNumId w:val="11"/>
   </w:num>
-  <w:num w:numId="7">
-    <w:abstractNumId w:val="2"/>
-  </w:num>
-  <w:num w:numId="8">
+  <w:num w:numId="12">
     <w:abstractNumId w:val="8"/>
   </w:num>
-  <w:num w:numId="9">
-    <w:abstractNumId w:val="1"/>
+  <w:num w:numId="13">
+    <w:abstractNumId w:val="12"/>
   </w:num>
 </w:numbering>
 </file>
 
 <file path=word/styles.xml><?xml version="1.0" encoding="utf-8"?>
-<w:styles xmlns:mc="http://schemas.openxmlformats.org/markup-compatibility/2006" xmlns:r="http://schemas.openxmlformats.org/officeDocument/2006/relationships" xmlns:w="http://schemas.openxmlformats.org/wordprocessingml/2006/main" xmlns:w14="http://schemas.microsoft.com/office/word/2010/wordml" xmlns:w15="http://schemas.microsoft.com/office/word/2012/wordml" xmlns:w16cex="http://schemas.microsoft.com/office/word/2018/wordml/cex" xmlns:w16cid="http://schemas.microsoft.com/office/word/2016/wordml/cid" xmlns:w16="http://schemas.microsoft.com/office/word/2018/wordml" xmlns:w16se="http://schemas.microsoft.com/office/word/2015/wordml/symex" mc:Ignorable="w14 w15 w16se w16cid w16 w16cex">
+<w:styles xmlns:mc="http://schemas.openxmlformats.org/markup-compatibility/2006" xmlns:r="http://schemas.openxmlformats.org/officeDocument/2006/relationships" xmlns:w="http://schemas.openxmlformats.org/wordprocessingml/2006/main" xmlns:w14="http://schemas.microsoft.com/office/word/2010/wordml" xmlns:w15="http://schemas.microsoft.com/office/word/2012/wordml" xmlns:w16cex="http://schemas.microsoft.com/office/word/2018/wordml/cex" xmlns:w16cid="http://schemas.microsoft.com/office/word/2016/wordml/cid" xmlns:w16="http://schemas.microsoft.com/office/word/2018/wordml" xmlns:w16sdtdh="http://schemas.microsoft.com/office/word/2020/wordml/sdtdatahash" xmlns:w16se="http://schemas.microsoft.com/office/word/2015/wordml/symex" mc:Ignorable="w14 w15 w16se w16cid w16 w16cex w16sdtdh">
   <w:docDefaults>
     <w:rPrDefault>
       <w:rPr>

</xml_diff>